<commit_message>
BM_Canvas e Capa Laranja
</commit_message>
<xml_diff>
--- a/Outros/TCC capa laranja.docx
+++ b/Outros/TCC capa laranja.docx
@@ -366,7 +366,7 @@
                   </wp:anchor>
                 </w:drawing>
               </mc:Choice>
-              <mc:Fallback xmlns:a="http://schemas.openxmlformats.org/drawingml/2006/main" xmlns:pic="http://schemas.openxmlformats.org/drawingml/2006/picture" xmlns:a14="http://schemas.microsoft.com/office/drawing/2010/main">
+              <mc:Fallback xmlns:a14="http://schemas.microsoft.com/office/drawing/2010/main" xmlns:pic="http://schemas.openxmlformats.org/drawingml/2006/picture" xmlns:a="http://schemas.openxmlformats.org/drawingml/2006/main">
                 <w:pict>
                   <v:rect id="Retângulo 4" style="position:absolute;margin-left:542.05pt;margin-top:15.3pt;width:593.25pt;height:117pt;z-index:251666432;visibility:visible;mso-wrap-style:square;mso-width-percent:0;mso-height-percent:0;mso-wrap-distance-left:9pt;mso-wrap-distance-top:0;mso-wrap-distance-right:9pt;mso-wrap-distance-bottom:0;mso-position-horizontal:right;mso-position-horizontal-relative:page;mso-position-vertical:absolute;mso-position-vertical-relative:text;mso-width-percent:0;mso-height-percent:0;mso-width-relative:margin;mso-height-relative:margin;v-text-anchor:middle" o:spid="_x0000_s1026" fillcolor="white [3212]" strokecolor="white [3212]" strokeweight="2pt" w14:anchorId="3596C5A9" o:gfxdata="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">
                     <w10:wrap anchorx="page"/>
@@ -577,6 +577,7 @@
               <w:b/>
               <w:noProof/>
               <w:color w:val="E26C09"/>
+              <w:lang w:val="pt-BR" w:eastAsia="pt-BR"/>
             </w:rPr>
             <w:drawing>
               <wp:anchor distT="0" distB="0" distL="114300" distR="114300" simplePos="0" relativeHeight="251668480" behindDoc="0" locked="0" layoutInCell="1" allowOverlap="1" wp14:anchorId="05F02F21" wp14:editId="1127D709">
@@ -911,8 +912,8 @@
       </w:tblPr>
       <w:tblGrid>
         <w:gridCol w:w="3930"/>
-        <w:gridCol w:w="1732"/>
-        <w:gridCol w:w="2832"/>
+        <w:gridCol w:w="2019"/>
+        <w:gridCol w:w="2545"/>
       </w:tblGrid>
       <w:tr>
         <w:tc>
@@ -1048,6 +1049,15 @@
                 <w:szCs w:val="24"/>
               </w:rPr>
             </w:pPr>
+            <w:r>
+              <w:rPr>
+                <w:rFonts w:ascii="Segoe UI" w:hAnsi="Segoe UI" w:cs="Segoe UI"/>
+                <w:b/>
+                <w:sz w:val="24"/>
+                <w:szCs w:val="24"/>
+              </w:rPr>
+              <w:t>Pietra Lopes</w:t>
+            </w:r>
           </w:p>
         </w:tc>
       </w:tr>
@@ -1092,6 +1102,15 @@
                 <w:szCs w:val="24"/>
               </w:rPr>
             </w:pPr>
+            <w:r>
+              <w:rPr>
+                <w:rFonts w:ascii="Segoe UI" w:hAnsi="Segoe UI" w:cs="Segoe UI"/>
+                <w:b/>
+                <w:sz w:val="24"/>
+                <w:szCs w:val="24"/>
+              </w:rPr>
+              <w:t>Eliane Batista</w:t>
+            </w:r>
           </w:p>
         </w:tc>
       </w:tr>
@@ -1136,6 +1155,15 @@
                 <w:szCs w:val="24"/>
               </w:rPr>
             </w:pPr>
+            <w:r>
+              <w:rPr>
+                <w:rFonts w:ascii="Segoe UI" w:hAnsi="Segoe UI" w:cs="Segoe UI"/>
+                <w:b/>
+                <w:sz w:val="24"/>
+                <w:szCs w:val="24"/>
+              </w:rPr>
+              <w:t>Nayara</w:t>
+            </w:r>
           </w:p>
         </w:tc>
       </w:tr>
@@ -1207,13 +1235,13 @@
                 <w:sz w:val="24"/>
                 <w:szCs w:val="24"/>
               </w:rPr>
-              <w:t>Nome do Participante 1</w:t>
+              <w:t>Castro Kaiser</w:t>
             </w:r>
           </w:p>
         </w:tc>
         <w:tc>
           <w:tcPr>
-            <w:tcW w:w="1732" w:type="dxa"/>
+            <w:tcW w:w="2019" w:type="dxa"/>
           </w:tcPr>
           <w:p>
             <w:pPr>
@@ -1232,13 +1260,31 @@
                 <w:sz w:val="24"/>
                 <w:szCs w:val="24"/>
               </w:rPr>
-              <w:t>Curso</w:t>
+              <w:t>HTC-DDS-</w:t>
+            </w:r>
+            <w:r>
+              <w:rPr>
+                <w:rFonts w:ascii="Segoe UI" w:hAnsi="Segoe UI" w:cs="Segoe UI"/>
+                <w:b/>
+                <w:sz w:val="24"/>
+                <w:szCs w:val="24"/>
+              </w:rPr>
+              <w:t>2-</w:t>
+            </w:r>
+            <w:r>
+              <w:rPr>
+                <w:rFonts w:ascii="Segoe UI" w:hAnsi="Segoe UI" w:cs="Segoe UI"/>
+                <w:b/>
+                <w:sz w:val="24"/>
+                <w:szCs w:val="24"/>
+              </w:rPr>
+              <w:t>19</w:t>
             </w:r>
           </w:p>
         </w:tc>
         <w:tc>
           <w:tcPr>
-            <w:tcW w:w="2832" w:type="dxa"/>
+            <w:tcW w:w="2545" w:type="dxa"/>
           </w:tcPr>
           <w:p>
             <w:pPr>
@@ -1257,7 +1303,7 @@
                 <w:sz w:val="24"/>
                 <w:szCs w:val="24"/>
               </w:rPr>
-              <w:t>Modalidade</w:t>
+              <w:t>Presencial</w:t>
             </w:r>
           </w:p>
         </w:tc>
@@ -1284,13 +1330,13 @@
                 <w:sz w:val="24"/>
                 <w:szCs w:val="24"/>
               </w:rPr>
-              <w:t>Nome do Participante 2</w:t>
+              <w:t>Daniel Rodrigues</w:t>
             </w:r>
           </w:p>
         </w:tc>
         <w:tc>
           <w:tcPr>
-            <w:tcW w:w="1732" w:type="dxa"/>
+            <w:tcW w:w="2019" w:type="dxa"/>
           </w:tcPr>
           <w:p>
             <w:pPr>
@@ -1309,13 +1355,13 @@
                 <w:sz w:val="24"/>
                 <w:szCs w:val="24"/>
               </w:rPr>
-              <w:t>Curso</w:t>
+              <w:t>HTC-DDS-2-19</w:t>
             </w:r>
           </w:p>
         </w:tc>
         <w:tc>
           <w:tcPr>
-            <w:tcW w:w="2832" w:type="dxa"/>
+            <w:tcW w:w="2545" w:type="dxa"/>
           </w:tcPr>
           <w:p>
             <w:pPr>
@@ -1334,7 +1380,7 @@
                 <w:sz w:val="24"/>
                 <w:szCs w:val="24"/>
               </w:rPr>
-              <w:t>Modalidade</w:t>
+              <w:t>Presencial</w:t>
             </w:r>
           </w:p>
         </w:tc>
@@ -1361,13 +1407,13 @@
                 <w:sz w:val="24"/>
                 <w:szCs w:val="24"/>
               </w:rPr>
-              <w:t>Nome do Participante 3</w:t>
+              <w:t>Matheus Miossi</w:t>
             </w:r>
           </w:p>
         </w:tc>
         <w:tc>
           <w:tcPr>
-            <w:tcW w:w="1732" w:type="dxa"/>
+            <w:tcW w:w="2019" w:type="dxa"/>
           </w:tcPr>
           <w:p>
             <w:pPr>
@@ -1386,13 +1432,13 @@
                 <w:sz w:val="24"/>
                 <w:szCs w:val="24"/>
               </w:rPr>
-              <w:t>Curso</w:t>
+              <w:t>HTC-DDS-2-19</w:t>
             </w:r>
           </w:p>
         </w:tc>
         <w:tc>
           <w:tcPr>
-            <w:tcW w:w="2832" w:type="dxa"/>
+            <w:tcW w:w="2545" w:type="dxa"/>
           </w:tcPr>
           <w:p>
             <w:pPr>
@@ -1411,7 +1457,7 @@
                 <w:sz w:val="24"/>
                 <w:szCs w:val="24"/>
               </w:rPr>
-              <w:t>Modalidade</w:t>
+              <w:t>Presencial</w:t>
             </w:r>
           </w:p>
         </w:tc>
@@ -1438,13 +1484,13 @@
                 <w:sz w:val="24"/>
                 <w:szCs w:val="24"/>
               </w:rPr>
-              <w:t>Nome do Participante 4</w:t>
+              <w:t>Thiago Bahiense</w:t>
             </w:r>
           </w:p>
         </w:tc>
         <w:tc>
           <w:tcPr>
-            <w:tcW w:w="1732" w:type="dxa"/>
+            <w:tcW w:w="2019" w:type="dxa"/>
           </w:tcPr>
           <w:p>
             <w:pPr>
@@ -1463,13 +1509,13 @@
                 <w:sz w:val="24"/>
                 <w:szCs w:val="24"/>
               </w:rPr>
-              <w:t>Curso</w:t>
+              <w:t>HTC-DDS-2-19</w:t>
             </w:r>
           </w:p>
         </w:tc>
         <w:tc>
           <w:tcPr>
-            <w:tcW w:w="2832" w:type="dxa"/>
+            <w:tcW w:w="2545" w:type="dxa"/>
           </w:tcPr>
           <w:p>
             <w:pPr>
@@ -1488,84 +1534,7 @@
                 <w:sz w:val="24"/>
                 <w:szCs w:val="24"/>
               </w:rPr>
-              <w:t>Modalidade</w:t>
-            </w:r>
-          </w:p>
-        </w:tc>
-      </w:tr>
-      <w:tr>
-        <w:tc>
-          <w:tcPr>
-            <w:tcW w:w="3930" w:type="dxa"/>
-          </w:tcPr>
-          <w:p>
-            <w:pPr>
-              <w:jc w:val="center"/>
-              <w:rPr>
-                <w:rFonts w:ascii="Segoe UI" w:hAnsi="Segoe UI" w:cs="Segoe UI"/>
-                <w:b/>
-                <w:sz w:val="24"/>
-                <w:szCs w:val="24"/>
-              </w:rPr>
-            </w:pPr>
-            <w:r>
-              <w:rPr>
-                <w:rFonts w:ascii="Segoe UI" w:hAnsi="Segoe UI" w:cs="Segoe UI"/>
-                <w:b/>
-                <w:sz w:val="24"/>
-                <w:szCs w:val="24"/>
-              </w:rPr>
-              <w:t>Nome do Participante 5</w:t>
-            </w:r>
-          </w:p>
-        </w:tc>
-        <w:tc>
-          <w:tcPr>
-            <w:tcW w:w="1732" w:type="dxa"/>
-          </w:tcPr>
-          <w:p>
-            <w:pPr>
-              <w:jc w:val="center"/>
-              <w:rPr>
-                <w:rFonts w:ascii="Segoe UI" w:hAnsi="Segoe UI" w:cs="Segoe UI"/>
-                <w:b/>
-                <w:sz w:val="24"/>
-                <w:szCs w:val="24"/>
-              </w:rPr>
-            </w:pPr>
-            <w:r>
-              <w:rPr>
-                <w:rFonts w:ascii="Segoe UI" w:hAnsi="Segoe UI" w:cs="Segoe UI"/>
-                <w:b/>
-                <w:sz w:val="24"/>
-                <w:szCs w:val="24"/>
-              </w:rPr>
-              <w:t>Curso</w:t>
-            </w:r>
-          </w:p>
-        </w:tc>
-        <w:tc>
-          <w:tcPr>
-            <w:tcW w:w="2832" w:type="dxa"/>
-          </w:tcPr>
-          <w:p>
-            <w:pPr>
-              <w:jc w:val="center"/>
-              <w:rPr>
-                <w:rFonts w:ascii="Segoe UI" w:hAnsi="Segoe UI" w:cs="Segoe UI"/>
-                <w:b/>
-                <w:sz w:val="24"/>
-                <w:szCs w:val="24"/>
-              </w:rPr>
-            </w:pPr>
-            <w:r>
-              <w:rPr>
-                <w:rFonts w:ascii="Segoe UI" w:hAnsi="Segoe UI" w:cs="Segoe UI"/>
-                <w:b/>
-                <w:sz w:val="24"/>
-                <w:szCs w:val="24"/>
-              </w:rPr>
-              <w:t>Modalidade</w:t>
+              <w:t>Presencial</w:t>
             </w:r>
           </w:p>
         </w:tc>
@@ -2032,9 +2001,14 @@
       <w:r>
         <w:t>(</w:t>
       </w:r>
-      <w:r>
-        <w:t>https://plataforma.gpinovacao.senai.br/plataforma/demandas-da-industria/interna/11004</w:t>
-      </w:r>
+      <w:hyperlink r:id="rId13" w:history="1">
+        <w:r>
+          <w:rPr>
+            <w:rStyle w:val="Hyperlink"/>
+          </w:rPr>
+          <w:t>https://plataforma.gpinovacao.senai.br/plataforma/demandas-da-industria/interna/11004</w:t>
+        </w:r>
+      </w:hyperlink>
       <w:r>
         <w:t>).</w:t>
       </w:r>
@@ -2044,11 +2018,6 @@
         <w:pStyle w:val="Corpodetexto"/>
         <w:spacing w:line="360" w:lineRule="auto"/>
         <w:jc w:val="both"/>
-        <w:rPr>
-          <w:rFonts w:ascii="Segoe UI" w:hAnsi="Segoe UI" w:cs="Segoe UI"/>
-          <w:color w:val="0000FF"/>
-          <w:u w:val="single"/>
-        </w:rPr>
       </w:pPr>
     </w:p>
     <w:p>
@@ -2056,29 +2025,6 @@
         <w:pStyle w:val="Corpodetexto"/>
         <w:spacing w:line="360" w:lineRule="auto"/>
         <w:jc w:val="both"/>
-        <w:rPr>
-          <w:rFonts w:ascii="Segoe UI" w:hAnsi="Segoe UI" w:cs="Segoe UI"/>
-        </w:rPr>
-      </w:pPr>
-    </w:p>
-    <w:p>
-      <w:pPr>
-        <w:pStyle w:val="Corpodetexto"/>
-        <w:spacing w:line="360" w:lineRule="auto"/>
-        <w:jc w:val="both"/>
-        <w:rPr>
-          <w:rFonts w:ascii="Segoe UI" w:hAnsi="Segoe UI" w:cs="Segoe UI"/>
-        </w:rPr>
-      </w:pPr>
-    </w:p>
-    <w:p>
-      <w:pPr>
-        <w:pStyle w:val="Corpodetexto"/>
-        <w:spacing w:line="360" w:lineRule="auto"/>
-        <w:jc w:val="both"/>
-        <w:rPr>
-          <w:rFonts w:ascii="Segoe UI" w:hAnsi="Segoe UI" w:cs="Segoe UI"/>
-        </w:rPr>
       </w:pPr>
     </w:p>
     <w:p>
@@ -2150,6 +2096,9 @@
         <w:pStyle w:val="Corpodetexto"/>
         <w:spacing w:line="360" w:lineRule="auto"/>
         <w:jc w:val="both"/>
+        <w:rPr>
+          <w:rFonts w:ascii="Segoe UI" w:hAnsi="Segoe UI" w:cs="Segoe UI"/>
+        </w:rPr>
       </w:pPr>
       <w:r>
         <w:t xml:space="preserve"> </w:t>
@@ -2205,6 +2154,36 @@
       <w:r>
         <w:t>et no Brasil.</w:t>
       </w:r>
+    </w:p>
+    <w:p>
+      <w:pPr>
+        <w:pStyle w:val="Corpodetexto"/>
+        <w:spacing w:line="360" w:lineRule="auto"/>
+        <w:jc w:val="both"/>
+        <w:rPr>
+          <w:rFonts w:ascii="Segoe UI" w:hAnsi="Segoe UI" w:cs="Segoe UI"/>
+        </w:rPr>
+      </w:pPr>
+    </w:p>
+    <w:p>
+      <w:pPr>
+        <w:pStyle w:val="Corpodetexto"/>
+        <w:spacing w:line="360" w:lineRule="auto"/>
+        <w:jc w:val="both"/>
+        <w:rPr>
+          <w:rFonts w:ascii="Segoe UI" w:hAnsi="Segoe UI" w:cs="Segoe UI"/>
+        </w:rPr>
+      </w:pPr>
+    </w:p>
+    <w:p>
+      <w:pPr>
+        <w:pStyle w:val="Corpodetexto"/>
+        <w:spacing w:line="360" w:lineRule="auto"/>
+        <w:jc w:val="both"/>
+        <w:rPr>
+          <w:rFonts w:ascii="Segoe UI" w:hAnsi="Segoe UI" w:cs="Segoe UI"/>
+        </w:rPr>
+      </w:pPr>
     </w:p>
     <w:p>
       <w:pPr>
@@ -2397,6 +2376,18 @@
     <w:p>
       <w:pPr>
         <w:pStyle w:val="Corpodetexto"/>
+        <w:spacing w:line="360" w:lineRule="auto"/>
+        <w:jc w:val="both"/>
+        <w:rPr>
+          <w:rFonts w:ascii="Segoe UI" w:hAnsi="Segoe UI" w:cs="Segoe UI"/>
+          <w:b/>
+          <w:color w:val="E36C0A" w:themeColor="accent6" w:themeShade="BF"/>
+        </w:rPr>
+      </w:pPr>
+    </w:p>
+    <w:p>
+      <w:pPr>
+        <w:pStyle w:val="Corpodetexto"/>
         <w:numPr>
           <w:ilvl w:val="0"/>
           <w:numId w:val="40"/>
@@ -2444,6 +2435,342 @@
         <w:jc w:val="both"/>
       </w:pPr>
       <w:r>
+        <w:rPr>
+          <w:noProof/>
+        </w:rPr>
+        <mc:AlternateContent>
+          <mc:Choice Requires="wps">
+            <w:drawing>
+              <wp:anchor distT="45720" distB="45720" distL="114300" distR="114300" simplePos="0" relativeHeight="251672576" behindDoc="1" locked="0" layoutInCell="1" allowOverlap="1" wp14:anchorId="7774C81D" wp14:editId="15CA8152">
+                <wp:simplePos x="0" y="0"/>
+                <wp:positionH relativeFrom="margin">
+                  <wp:align>right</wp:align>
+                </wp:positionH>
+                <wp:positionV relativeFrom="paragraph">
+                  <wp:posOffset>1397635</wp:posOffset>
+                </wp:positionV>
+                <wp:extent cx="5381625" cy="1404620"/>
+                <wp:effectExtent l="0" t="0" r="28575" b="19685"/>
+                <wp:wrapTight wrapText="bothSides">
+                  <wp:wrapPolygon edited="0">
+                    <wp:start x="0" y="0"/>
+                    <wp:lineTo x="0" y="21612"/>
+                    <wp:lineTo x="21638" y="21612"/>
+                    <wp:lineTo x="21638" y="0"/>
+                    <wp:lineTo x="0" y="0"/>
+                  </wp:wrapPolygon>
+                </wp:wrapTight>
+                <wp:docPr id="6" name="Caixa de Texto 2"/>
+                <wp:cNvGraphicFramePr>
+                  <a:graphicFrameLocks xmlns:a="http://schemas.openxmlformats.org/drawingml/2006/main"/>
+                </wp:cNvGraphicFramePr>
+                <a:graphic xmlns:a="http://schemas.openxmlformats.org/drawingml/2006/main">
+                  <a:graphicData uri="http://schemas.microsoft.com/office/word/2010/wordprocessingShape">
+                    <wps:wsp>
+                      <wps:cNvSpPr txBox="1">
+                        <a:spLocks noChangeArrowheads="1"/>
+                      </wps:cNvSpPr>
+                      <wps:spPr bwMode="auto">
+                        <a:xfrm>
+                          <a:off x="0" y="0"/>
+                          <a:ext cx="5381625" cy="1404620"/>
+                        </a:xfrm>
+                        <a:prstGeom prst="rect">
+                          <a:avLst/>
+                        </a:prstGeom>
+                        <a:solidFill>
+                          <a:srgbClr val="FFFFFF"/>
+                        </a:solidFill>
+                        <a:ln w="9525">
+                          <a:solidFill>
+                            <a:srgbClr val="000000"/>
+                          </a:solidFill>
+                          <a:miter lim="800000"/>
+                          <a:headEnd/>
+                          <a:tailEnd/>
+                        </a:ln>
+                      </wps:spPr>
+                      <wps:txbx>
+                        <w:txbxContent>
+                          <w:p>
+                            <w:r>
+                              <w:t xml:space="preserve">Propostas de valor: </w:t>
+                            </w:r>
+                          </w:p>
+                          <w:p>
+                            <w:r>
+                              <w:t>Faci</w:t>
+                            </w:r>
+                            <w:r>
+                              <w:t>litar a organização, gestão e planejamento da</w:t>
+                            </w:r>
+                            <w:r>
+                              <w:t>s rotinas desses empreendedores;</w:t>
+                            </w:r>
+                          </w:p>
+                          <w:p>
+                            <w:r>
+                              <w:t>Centralizar as informações d</w:t>
+                            </w:r>
+                            <w:r>
+                              <w:t>e clientes, pets e funcionário</w:t>
+                            </w:r>
+                            <w:r>
+                              <w:t>s permitindo fácil visualização;</w:t>
+                            </w:r>
+                          </w:p>
+                          <w:p>
+                            <w:r>
+                              <w:t>Ac</w:t>
+                            </w:r>
+                            <w:r>
+                              <w:t>esso a informações financeiras;</w:t>
+                            </w:r>
+                          </w:p>
+                          <w:p>
+                            <w:r>
+                              <w:t>Acompanhar a saúde dos animais.</w:t>
+                            </w:r>
+                          </w:p>
+                          <w:p/>
+                        </w:txbxContent>
+                      </wps:txbx>
+                      <wps:bodyPr rot="0" vert="horz" wrap="square" lIns="91440" tIns="45720" rIns="91440" bIns="45720" anchor="t" anchorCtr="0">
+                        <a:spAutoFit/>
+                      </wps:bodyPr>
+                    </wps:wsp>
+                  </a:graphicData>
+                </a:graphic>
+                <wp14:sizeRelH relativeFrom="margin">
+                  <wp14:pctWidth>0</wp14:pctWidth>
+                </wp14:sizeRelH>
+                <wp14:sizeRelV relativeFrom="margin">
+                  <wp14:pctHeight>20000</wp14:pctHeight>
+                </wp14:sizeRelV>
+              </wp:anchor>
+            </w:drawing>
+          </mc:Choice>
+          <mc:Fallback>
+            <w:pict>
+              <v:shapetype w14:anchorId="7774C81D" id="_x0000_t202" coordsize="21600,21600" o:spt="202" path="m,l,21600r21600,l21600,xe">
+                <v:stroke joinstyle="miter"/>
+                <v:path gradientshapeok="t" o:connecttype="rect"/>
+              </v:shapetype>
+              <v:shape id="Caixa de Texto 2" o:spid="_x0000_s1026" type="#_x0000_t202" style="position:absolute;left:0;text-align:left;margin-left:372.55pt;margin-top:110.05pt;width:423.75pt;height:110.6pt;z-index:-251643904;visibility:visible;mso-wrap-style:square;mso-width-percent:0;mso-height-percent:200;mso-wrap-distance-left:9pt;mso-wrap-distance-top:3.6pt;mso-wrap-distance-right:9pt;mso-wrap-distance-bottom:3.6pt;mso-position-horizontal:right;mso-position-horizontal-relative:margin;mso-position-vertical:absolute;mso-position-vertical-relative:text;mso-width-percent:0;mso-height-percent:200;mso-width-relative:margin;mso-height-relative:margin;v-text-anchor:top" o:gfxdata="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">
+                <v:textbox style="mso-fit-shape-to-text:t">
+                  <w:txbxContent>
+                    <w:p>
+                      <w:r>
+                        <w:t xml:space="preserve">Propostas de valor: </w:t>
+                      </w:r>
+                    </w:p>
+                    <w:p>
+                      <w:r>
+                        <w:t>Faci</w:t>
+                      </w:r>
+                      <w:r>
+                        <w:t>litar a organização, gestão e planejamento da</w:t>
+                      </w:r>
+                      <w:r>
+                        <w:t>s rotinas desses empreendedores;</w:t>
+                      </w:r>
+                    </w:p>
+                    <w:p>
+                      <w:r>
+                        <w:t>Centralizar as informações d</w:t>
+                      </w:r>
+                      <w:r>
+                        <w:t>e clientes, pets e funcionário</w:t>
+                      </w:r>
+                      <w:r>
+                        <w:t>s permitindo fácil visualização;</w:t>
+                      </w:r>
+                    </w:p>
+                    <w:p>
+                      <w:r>
+                        <w:t>Ac</w:t>
+                      </w:r>
+                      <w:r>
+                        <w:t>esso a informações financeiras;</w:t>
+                      </w:r>
+                    </w:p>
+                    <w:p>
+                      <w:r>
+                        <w:t>Acompanhar a saúde dos animais.</w:t>
+                      </w:r>
+                    </w:p>
+                    <w:p/>
+                  </w:txbxContent>
+                </v:textbox>
+                <w10:wrap type="tight" anchorx="margin"/>
+              </v:shape>
+            </w:pict>
+          </mc:Fallback>
+        </mc:AlternateContent>
+      </w:r>
+      <w:r>
+        <w:rPr>
+          <w:noProof/>
+        </w:rPr>
+        <mc:AlternateContent>
+          <mc:Choice Requires="wps">
+            <w:drawing>
+              <wp:anchor distT="45720" distB="45720" distL="114300" distR="114300" simplePos="0" relativeHeight="251670528" behindDoc="1" locked="0" layoutInCell="1" allowOverlap="1" wp14:anchorId="1921BC19" wp14:editId="74CF52B6">
+                <wp:simplePos x="0" y="0"/>
+                <wp:positionH relativeFrom="margin">
+                  <wp:align>right</wp:align>
+                </wp:positionH>
+                <wp:positionV relativeFrom="paragraph">
+                  <wp:posOffset>568960</wp:posOffset>
+                </wp:positionV>
+                <wp:extent cx="5381625" cy="1404620"/>
+                <wp:effectExtent l="0" t="0" r="28575" b="16510"/>
+                <wp:wrapTight wrapText="bothSides">
+                  <wp:wrapPolygon edited="0">
+                    <wp:start x="0" y="0"/>
+                    <wp:lineTo x="0" y="21510"/>
+                    <wp:lineTo x="21638" y="21510"/>
+                    <wp:lineTo x="21638" y="0"/>
+                    <wp:lineTo x="0" y="0"/>
+                  </wp:wrapPolygon>
+                </wp:wrapTight>
+                <wp:docPr id="217" name="Caixa de Texto 2"/>
+                <wp:cNvGraphicFramePr>
+                  <a:graphicFrameLocks xmlns:a="http://schemas.openxmlformats.org/drawingml/2006/main"/>
+                </wp:cNvGraphicFramePr>
+                <a:graphic xmlns:a="http://schemas.openxmlformats.org/drawingml/2006/main">
+                  <a:graphicData uri="http://schemas.microsoft.com/office/word/2010/wordprocessingShape">
+                    <wps:wsp>
+                      <wps:cNvSpPr txBox="1">
+                        <a:spLocks noChangeArrowheads="1"/>
+                      </wps:cNvSpPr>
+                      <wps:spPr bwMode="auto">
+                        <a:xfrm>
+                          <a:off x="0" y="0"/>
+                          <a:ext cx="5381625" cy="1404620"/>
+                        </a:xfrm>
+                        <a:prstGeom prst="rect">
+                          <a:avLst/>
+                        </a:prstGeom>
+                        <a:solidFill>
+                          <a:srgbClr val="FFFFFF"/>
+                        </a:solidFill>
+                        <a:ln w="9525">
+                          <a:solidFill>
+                            <a:srgbClr val="000000"/>
+                          </a:solidFill>
+                          <a:miter lim="800000"/>
+                          <a:headEnd/>
+                          <a:tailEnd/>
+                        </a:ln>
+                      </wps:spPr>
+                      <wps:txbx>
+                        <w:txbxContent>
+                          <w:p>
+                            <w:r>
+                              <w:t xml:space="preserve">Segmento de clientes: </w:t>
+                            </w:r>
+                          </w:p>
+                          <w:p>
+                            <w:r>
+                              <w:t>Pet shops</w:t>
+                            </w:r>
+                            <w:r>
+                              <w:t xml:space="preserve">, </w:t>
+                            </w:r>
+                            <w:r>
+                              <w:t>Pet Stores</w:t>
+                            </w:r>
+                            <w:r>
+                              <w:t>, c</w:t>
+                            </w:r>
+                            <w:r>
+                              <w:t>asas de ração</w:t>
+                            </w:r>
+                            <w:r>
+                              <w:t>, pet h</w:t>
+                            </w:r>
+                            <w:r>
+                              <w:t>oteis</w:t>
+                            </w:r>
+                            <w:r>
+                              <w:t>, clinicas v</w:t>
+                            </w:r>
+                            <w:r>
+                              <w:t>eterinárias</w:t>
+                            </w:r>
+                            <w:r>
+                              <w:t>, dog walkers e pet sitters</w:t>
+                            </w:r>
+                          </w:p>
+                        </w:txbxContent>
+                      </wps:txbx>
+                      <wps:bodyPr rot="0" vert="horz" wrap="square" lIns="91440" tIns="45720" rIns="91440" bIns="45720" anchor="t" anchorCtr="0">
+                        <a:spAutoFit/>
+                      </wps:bodyPr>
+                    </wps:wsp>
+                  </a:graphicData>
+                </a:graphic>
+                <wp14:sizeRelH relativeFrom="margin">
+                  <wp14:pctWidth>0</wp14:pctWidth>
+                </wp14:sizeRelH>
+                <wp14:sizeRelV relativeFrom="margin">
+                  <wp14:pctHeight>20000</wp14:pctHeight>
+                </wp14:sizeRelV>
+              </wp:anchor>
+            </w:drawing>
+          </mc:Choice>
+          <mc:Fallback>
+            <w:pict>
+              <v:shape w14:anchorId="1921BC19" id="_x0000_s1027" type="#_x0000_t202" style="position:absolute;left:0;text-align:left;margin-left:372.55pt;margin-top:44.8pt;width:423.75pt;height:110.6pt;z-index:-251645952;visibility:visible;mso-wrap-style:square;mso-width-percent:0;mso-height-percent:200;mso-wrap-distance-left:9pt;mso-wrap-distance-top:3.6pt;mso-wrap-distance-right:9pt;mso-wrap-distance-bottom:3.6pt;mso-position-horizontal:right;mso-position-horizontal-relative:margin;mso-position-vertical:absolute;mso-position-vertical-relative:text;mso-width-percent:0;mso-height-percent:200;mso-width-relative:margin;mso-height-relative:margin;v-text-anchor:top" o:gfxdata="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">
+                <v:textbox style="mso-fit-shape-to-text:t">
+                  <w:txbxContent>
+                    <w:p>
+                      <w:r>
+                        <w:t xml:space="preserve">Segmento de clientes: </w:t>
+                      </w:r>
+                    </w:p>
+                    <w:p>
+                      <w:r>
+                        <w:t>Pet shops</w:t>
+                      </w:r>
+                      <w:r>
+                        <w:t xml:space="preserve">, </w:t>
+                      </w:r>
+                      <w:r>
+                        <w:t>Pet Stores</w:t>
+                      </w:r>
+                      <w:r>
+                        <w:t>, c</w:t>
+                      </w:r>
+                      <w:r>
+                        <w:t>asas de ração</w:t>
+                      </w:r>
+                      <w:r>
+                        <w:t>, pet h</w:t>
+                      </w:r>
+                      <w:r>
+                        <w:t>oteis</w:t>
+                      </w:r>
+                      <w:r>
+                        <w:t>, clinicas v</w:t>
+                      </w:r>
+                      <w:r>
+                        <w:t>eterinárias</w:t>
+                      </w:r>
+                      <w:r>
+                        <w:t>, dog walkers e pet sitters</w:t>
+                      </w:r>
+                    </w:p>
+                  </w:txbxContent>
+                </v:textbox>
+                <w10:wrap type="tight" anchorx="margin"/>
+              </v:shape>
+            </w:pict>
+          </mc:Fallback>
+        </mc:AlternateContent>
+      </w:r>
+      <w:r>
         <w:t xml:space="preserve"> </w:t>
       </w:r>
       <w:r>
@@ -2456,6 +2783,158 @@
         <w:spacing w:line="360" w:lineRule="auto"/>
         <w:jc w:val="both"/>
       </w:pPr>
+      <w:r>
+        <w:rPr>
+          <w:noProof/>
+        </w:rPr>
+        <mc:AlternateContent>
+          <mc:Choice Requires="wps">
+            <w:drawing>
+              <wp:anchor distT="45720" distB="45720" distL="114300" distR="114300" simplePos="0" relativeHeight="251674624" behindDoc="0" locked="0" layoutInCell="1" allowOverlap="1" wp14:anchorId="16D22B64" wp14:editId="33407232">
+                <wp:simplePos x="0" y="0"/>
+                <wp:positionH relativeFrom="margin">
+                  <wp:align>right</wp:align>
+                </wp:positionH>
+                <wp:positionV relativeFrom="paragraph">
+                  <wp:posOffset>2181225</wp:posOffset>
+                </wp:positionV>
+                <wp:extent cx="5381625" cy="1404620"/>
+                <wp:effectExtent l="0" t="0" r="28575" b="18415"/>
+                <wp:wrapNone/>
+                <wp:docPr id="9" name="Caixa de Texto 2"/>
+                <wp:cNvGraphicFramePr>
+                  <a:graphicFrameLocks xmlns:a="http://schemas.openxmlformats.org/drawingml/2006/main"/>
+                </wp:cNvGraphicFramePr>
+                <a:graphic xmlns:a="http://schemas.openxmlformats.org/drawingml/2006/main">
+                  <a:graphicData uri="http://schemas.microsoft.com/office/word/2010/wordprocessingShape">
+                    <wps:wsp>
+                      <wps:cNvSpPr txBox="1">
+                        <a:spLocks noChangeArrowheads="1"/>
+                      </wps:cNvSpPr>
+                      <wps:spPr bwMode="auto">
+                        <a:xfrm>
+                          <a:off x="0" y="0"/>
+                          <a:ext cx="5381625" cy="1404620"/>
+                        </a:xfrm>
+                        <a:prstGeom prst="rect">
+                          <a:avLst/>
+                        </a:prstGeom>
+                        <a:solidFill>
+                          <a:srgbClr val="FFFFFF"/>
+                        </a:solidFill>
+                        <a:ln w="9525">
+                          <a:solidFill>
+                            <a:srgbClr val="000000"/>
+                          </a:solidFill>
+                          <a:miter lim="800000"/>
+                          <a:headEnd/>
+                          <a:tailEnd/>
+                        </a:ln>
+                      </wps:spPr>
+                      <wps:txbx>
+                        <w:txbxContent>
+                          <w:p>
+                            <w:r>
+                              <w:t xml:space="preserve">Canais: </w:t>
+                            </w:r>
+                          </w:p>
+                          <w:p>
+                            <w:r>
+                              <w:t>Site oficial da plataforma;</w:t>
+                            </w:r>
+                          </w:p>
+                          <w:p>
+                            <w:r>
+                              <w:t>Camapanhas de Marketing</w:t>
+                            </w:r>
+                            <w:r>
+                              <w:t>;</w:t>
+                            </w:r>
+                          </w:p>
+                          <w:p>
+                            <w:r>
+                              <w:t>Parcerias com Pet Stores e empresas do ramo pet;</w:t>
+                            </w:r>
+                          </w:p>
+                          <w:p>
+                            <w:r>
+                              <w:t xml:space="preserve">Partipações em </w:t>
+                            </w:r>
+                            <w:r>
+                              <w:t>feiras de enventos técnologicas;</w:t>
+                            </w:r>
+                          </w:p>
+                          <w:p>
+                            <w:r>
+                              <w:t>Indicações entre profissionais do ramo.</w:t>
+                            </w:r>
+                          </w:p>
+                        </w:txbxContent>
+                      </wps:txbx>
+                      <wps:bodyPr rot="0" vert="horz" wrap="square" lIns="91440" tIns="45720" rIns="91440" bIns="45720" anchor="t" anchorCtr="0">
+                        <a:spAutoFit/>
+                      </wps:bodyPr>
+                    </wps:wsp>
+                  </a:graphicData>
+                </a:graphic>
+                <wp14:sizeRelH relativeFrom="margin">
+                  <wp14:pctWidth>0</wp14:pctWidth>
+                </wp14:sizeRelH>
+                <wp14:sizeRelV relativeFrom="margin">
+                  <wp14:pctHeight>20000</wp14:pctHeight>
+                </wp14:sizeRelV>
+              </wp:anchor>
+            </w:drawing>
+          </mc:Choice>
+          <mc:Fallback>
+            <w:pict>
+              <v:shape w14:anchorId="16D22B64" id="_x0000_s1028" type="#_x0000_t202" style="position:absolute;left:0;text-align:left;margin-left:372.55pt;margin-top:171.75pt;width:423.75pt;height:110.6pt;z-index:251674624;visibility:visible;mso-wrap-style:square;mso-width-percent:0;mso-height-percent:200;mso-wrap-distance-left:9pt;mso-wrap-distance-top:3.6pt;mso-wrap-distance-right:9pt;mso-wrap-distance-bottom:3.6pt;mso-position-horizontal:right;mso-position-horizontal-relative:margin;mso-position-vertical:absolute;mso-position-vertical-relative:text;mso-width-percent:0;mso-height-percent:200;mso-width-relative:margin;mso-height-relative:margin;v-text-anchor:top" o:gfxdata="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">
+                <v:textbox style="mso-fit-shape-to-text:t">
+                  <w:txbxContent>
+                    <w:p>
+                      <w:r>
+                        <w:t xml:space="preserve">Canais: </w:t>
+                      </w:r>
+                    </w:p>
+                    <w:p>
+                      <w:r>
+                        <w:t>Site oficial da plataforma;</w:t>
+                      </w:r>
+                    </w:p>
+                    <w:p>
+                      <w:r>
+                        <w:t>Camapanhas de Marketing</w:t>
+                      </w:r>
+                      <w:r>
+                        <w:t>;</w:t>
+                      </w:r>
+                    </w:p>
+                    <w:p>
+                      <w:r>
+                        <w:t>Parcerias com Pet Stores e empresas do ramo pet;</w:t>
+                      </w:r>
+                    </w:p>
+                    <w:p>
+                      <w:r>
+                        <w:t xml:space="preserve">Partipações em </w:t>
+                      </w:r>
+                      <w:r>
+                        <w:t>feiras de enventos técnologicas;</w:t>
+                      </w:r>
+                    </w:p>
+                    <w:p>
+                      <w:r>
+                        <w:t>Indicações entre profissionais do ramo.</w:t>
+                      </w:r>
+                    </w:p>
+                  </w:txbxContent>
+                </v:textbox>
+                <w10:wrap anchorx="margin"/>
+              </v:shape>
+            </w:pict>
+          </mc:Fallback>
+        </mc:AlternateContent>
+      </w:r>
     </w:p>
     <w:p>
       <w:pPr>
@@ -2470,6 +2949,9 @@
         <w:spacing w:line="360" w:lineRule="auto"/>
         <w:jc w:val="both"/>
       </w:pPr>
+      <w:r>
+        <w:tab/>
+      </w:r>
     </w:p>
     <w:p>
       <w:pPr>
@@ -2477,244 +2959,1002 @@
         <w:spacing w:line="360" w:lineRule="auto"/>
         <w:jc w:val="both"/>
       </w:pPr>
+      <w:r>
+        <w:rPr>
+          <w:noProof/>
+        </w:rPr>
+        <w:lastRenderedPageBreak/>
+        <mc:AlternateContent>
+          <mc:Choice Requires="wps">
+            <w:drawing>
+              <wp:anchor distT="45720" distB="45720" distL="114300" distR="114300" simplePos="0" relativeHeight="251676672" behindDoc="0" locked="0" layoutInCell="1" allowOverlap="1" wp14:anchorId="1DA2228D" wp14:editId="734EE409">
+                <wp:simplePos x="0" y="0"/>
+                <wp:positionH relativeFrom="margin">
+                  <wp:align>right</wp:align>
+                </wp:positionH>
+                <wp:positionV relativeFrom="paragraph">
+                  <wp:posOffset>0</wp:posOffset>
+                </wp:positionV>
+                <wp:extent cx="5381625" cy="1404620"/>
+                <wp:effectExtent l="0" t="0" r="28575" b="17780"/>
+                <wp:wrapSquare wrapText="bothSides"/>
+                <wp:docPr id="10" name="Caixa de Texto 2"/>
+                <wp:cNvGraphicFramePr>
+                  <a:graphicFrameLocks xmlns:a="http://schemas.openxmlformats.org/drawingml/2006/main"/>
+                </wp:cNvGraphicFramePr>
+                <a:graphic xmlns:a="http://schemas.openxmlformats.org/drawingml/2006/main">
+                  <a:graphicData uri="http://schemas.microsoft.com/office/word/2010/wordprocessingShape">
+                    <wps:wsp>
+                      <wps:cNvSpPr txBox="1">
+                        <a:spLocks noChangeArrowheads="1"/>
+                      </wps:cNvSpPr>
+                      <wps:spPr bwMode="auto">
+                        <a:xfrm>
+                          <a:off x="0" y="0"/>
+                          <a:ext cx="5381625" cy="1404620"/>
+                        </a:xfrm>
+                        <a:prstGeom prst="rect">
+                          <a:avLst/>
+                        </a:prstGeom>
+                        <a:solidFill>
+                          <a:srgbClr val="FFFFFF"/>
+                        </a:solidFill>
+                        <a:ln w="9525">
+                          <a:solidFill>
+                            <a:srgbClr val="000000"/>
+                          </a:solidFill>
+                          <a:miter lim="800000"/>
+                          <a:headEnd/>
+                          <a:tailEnd/>
+                        </a:ln>
+                      </wps:spPr>
+                      <wps:txbx>
+                        <w:txbxContent>
+                          <w:p>
+                            <w:pPr>
+                              <w:rPr>
+                                <w:lang w:val="pt-BR"/>
+                              </w:rPr>
+                            </w:pPr>
+                            <w:r>
+                              <w:rPr>
+                                <w:lang w:val="pt-BR"/>
+                              </w:rPr>
+                              <w:t>Relacionamento com clientes:</w:t>
+                            </w:r>
+                          </w:p>
+                          <w:p>
+                            <w:pPr>
+                              <w:rPr>
+                                <w:lang w:val="pt-BR"/>
+                              </w:rPr>
+                            </w:pPr>
+                            <w:r>
+                              <w:rPr>
+                                <w:lang w:val="pt-BR"/>
+                              </w:rPr>
+                              <w:t>Suporte via e-mail;</w:t>
+                            </w:r>
+                          </w:p>
+                          <w:p>
+                            <w:pPr>
+                              <w:rPr>
+                                <w:lang w:val="pt-BR"/>
+                              </w:rPr>
+                            </w:pPr>
+                            <w:r>
+                              <w:rPr>
+                                <w:lang w:val="pt-BR"/>
+                              </w:rPr>
+                              <w:t>Fluxo guiado na primeira utilização;</w:t>
+                            </w:r>
+                          </w:p>
+                          <w:p>
+                            <w:pPr>
+                              <w:rPr>
+                                <w:lang w:val="pt-BR"/>
+                              </w:rPr>
+                            </w:pPr>
+                            <w:r>
+                              <w:rPr>
+                                <w:lang w:val="pt-BR"/>
+                              </w:rPr>
+                              <w:t>Feedback constante via formulários.</w:t>
+                            </w:r>
+                          </w:p>
+                        </w:txbxContent>
+                      </wps:txbx>
+                      <wps:bodyPr rot="0" vert="horz" wrap="square" lIns="91440" tIns="45720" rIns="91440" bIns="45720" anchor="t" anchorCtr="0">
+                        <a:spAutoFit/>
+                      </wps:bodyPr>
+                    </wps:wsp>
+                  </a:graphicData>
+                </a:graphic>
+                <wp14:sizeRelH relativeFrom="margin">
+                  <wp14:pctWidth>0</wp14:pctWidth>
+                </wp14:sizeRelH>
+                <wp14:sizeRelV relativeFrom="margin">
+                  <wp14:pctHeight>20000</wp14:pctHeight>
+                </wp14:sizeRelV>
+              </wp:anchor>
+            </w:drawing>
+          </mc:Choice>
+          <mc:Fallback>
+            <w:pict>
+              <v:shape w14:anchorId="1DA2228D" id="_x0000_s1029" type="#_x0000_t202" style="position:absolute;left:0;text-align:left;margin-left:372.55pt;margin-top:0;width:423.75pt;height:110.6pt;z-index:251676672;visibility:visible;mso-wrap-style:square;mso-width-percent:0;mso-height-percent:200;mso-wrap-distance-left:9pt;mso-wrap-distance-top:3.6pt;mso-wrap-distance-right:9pt;mso-wrap-distance-bottom:3.6pt;mso-position-horizontal:right;mso-position-horizontal-relative:margin;mso-position-vertical:absolute;mso-position-vertical-relative:text;mso-width-percent:0;mso-height-percent:200;mso-width-relative:margin;mso-height-relative:margin;v-text-anchor:top" o:gfxdata="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">
+                <v:textbox style="mso-fit-shape-to-text:t">
+                  <w:txbxContent>
+                    <w:p>
+                      <w:pPr>
+                        <w:rPr>
+                          <w:lang w:val="pt-BR"/>
+                        </w:rPr>
+                      </w:pPr>
+                      <w:r>
+                        <w:rPr>
+                          <w:lang w:val="pt-BR"/>
+                        </w:rPr>
+                        <w:t>Relacionamento com clientes:</w:t>
+                      </w:r>
+                    </w:p>
+                    <w:p>
+                      <w:pPr>
+                        <w:rPr>
+                          <w:lang w:val="pt-BR"/>
+                        </w:rPr>
+                      </w:pPr>
+                      <w:r>
+                        <w:rPr>
+                          <w:lang w:val="pt-BR"/>
+                        </w:rPr>
+                        <w:t>Suporte via e-mail;</w:t>
+                      </w:r>
+                    </w:p>
+                    <w:p>
+                      <w:pPr>
+                        <w:rPr>
+                          <w:lang w:val="pt-BR"/>
+                        </w:rPr>
+                      </w:pPr>
+                      <w:r>
+                        <w:rPr>
+                          <w:lang w:val="pt-BR"/>
+                        </w:rPr>
+                        <w:t>Fluxo guiado na primeira utilização;</w:t>
+                      </w:r>
+                    </w:p>
+                    <w:p>
+                      <w:pPr>
+                        <w:rPr>
+                          <w:lang w:val="pt-BR"/>
+                        </w:rPr>
+                      </w:pPr>
+                      <w:r>
+                        <w:rPr>
+                          <w:lang w:val="pt-BR"/>
+                        </w:rPr>
+                        <w:t>Feedback constante via formulários.</w:t>
+                      </w:r>
+                    </w:p>
+                  </w:txbxContent>
+                </v:textbox>
+                <w10:wrap type="square" anchorx="margin"/>
+              </v:shape>
+            </w:pict>
+          </mc:Fallback>
+        </mc:AlternateContent>
+      </w:r>
+      <w:r>
+        <w:rPr>
+          <w:noProof/>
+        </w:rPr>
+        <mc:AlternateContent>
+          <mc:Choice Requires="wps">
+            <w:drawing>
+              <wp:anchor distT="45720" distB="45720" distL="114300" distR="114300" simplePos="0" relativeHeight="251678720" behindDoc="1" locked="0" layoutInCell="1" allowOverlap="1" wp14:anchorId="752AED76" wp14:editId="245E7E21">
+                <wp:simplePos x="0" y="0"/>
+                <wp:positionH relativeFrom="margin">
+                  <wp:align>right</wp:align>
+                </wp:positionH>
+                <wp:positionV relativeFrom="paragraph">
+                  <wp:posOffset>1100455</wp:posOffset>
+                </wp:positionV>
+                <wp:extent cx="5381625" cy="1404620"/>
+                <wp:effectExtent l="0" t="0" r="28575" b="17780"/>
+                <wp:wrapTopAndBottom/>
+                <wp:docPr id="11" name="Caixa de Texto 2"/>
+                <wp:cNvGraphicFramePr>
+                  <a:graphicFrameLocks xmlns:a="http://schemas.openxmlformats.org/drawingml/2006/main"/>
+                </wp:cNvGraphicFramePr>
+                <a:graphic xmlns:a="http://schemas.openxmlformats.org/drawingml/2006/main">
+                  <a:graphicData uri="http://schemas.microsoft.com/office/word/2010/wordprocessingShape">
+                    <wps:wsp>
+                      <wps:cNvSpPr txBox="1">
+                        <a:spLocks noChangeArrowheads="1"/>
+                      </wps:cNvSpPr>
+                      <wps:spPr bwMode="auto">
+                        <a:xfrm>
+                          <a:off x="0" y="0"/>
+                          <a:ext cx="5381625" cy="1404620"/>
+                        </a:xfrm>
+                        <a:prstGeom prst="rect">
+                          <a:avLst/>
+                        </a:prstGeom>
+                        <a:solidFill>
+                          <a:srgbClr val="FFFFFF"/>
+                        </a:solidFill>
+                        <a:ln w="9525">
+                          <a:solidFill>
+                            <a:srgbClr val="000000"/>
+                          </a:solidFill>
+                          <a:miter lim="800000"/>
+                          <a:headEnd/>
+                          <a:tailEnd/>
+                        </a:ln>
+                      </wps:spPr>
+                      <wps:txbx>
+                        <w:txbxContent>
+                          <w:p>
+                            <w:pPr>
+                              <w:rPr>
+                                <w:lang w:val="pt-BR"/>
+                              </w:rPr>
+                            </w:pPr>
+                            <w:r>
+                              <w:rPr>
+                                <w:lang w:val="pt-BR"/>
+                              </w:rPr>
+                              <w:t>Fluxos de receita:</w:t>
+                            </w:r>
+                          </w:p>
+                          <w:p>
+                            <w:pPr>
+                              <w:rPr>
+                                <w:lang w:val="pt-BR"/>
+                              </w:rPr>
+                            </w:pPr>
+                            <w:r>
+                              <w:rPr>
+                                <w:lang w:val="pt-BR"/>
+                              </w:rPr>
+                              <w:t>Assinatura mensal (modelo SaaS);</w:t>
+                            </w:r>
+                          </w:p>
+                          <w:p>
+                            <w:pPr>
+                              <w:rPr>
+                                <w:lang w:val="pt-BR"/>
+                              </w:rPr>
+                            </w:pPr>
+                            <w:r>
+                              <w:rPr>
+                                <w:lang w:val="pt-BR"/>
+                              </w:rPr>
+                              <w:t>Teste gratuito + planos pagos com recursos completos;</w:t>
+                            </w:r>
+                          </w:p>
+                        </w:txbxContent>
+                      </wps:txbx>
+                      <wps:bodyPr rot="0" vert="horz" wrap="square" lIns="91440" tIns="45720" rIns="91440" bIns="45720" anchor="t" anchorCtr="0">
+                        <a:spAutoFit/>
+                      </wps:bodyPr>
+                    </wps:wsp>
+                  </a:graphicData>
+                </a:graphic>
+                <wp14:sizeRelH relativeFrom="margin">
+                  <wp14:pctWidth>0</wp14:pctWidth>
+                </wp14:sizeRelH>
+                <wp14:sizeRelV relativeFrom="margin">
+                  <wp14:pctHeight>20000</wp14:pctHeight>
+                </wp14:sizeRelV>
+              </wp:anchor>
+            </w:drawing>
+          </mc:Choice>
+          <mc:Fallback>
+            <w:pict>
+              <v:shape w14:anchorId="752AED76" id="_x0000_s1030" type="#_x0000_t202" style="position:absolute;left:0;text-align:left;margin-left:372.55pt;margin-top:86.65pt;width:423.75pt;height:110.6pt;z-index:-251637760;visibility:visible;mso-wrap-style:square;mso-width-percent:0;mso-height-percent:200;mso-wrap-distance-left:9pt;mso-wrap-distance-top:3.6pt;mso-wrap-distance-right:9pt;mso-wrap-distance-bottom:3.6pt;mso-position-horizontal:right;mso-position-horizontal-relative:margin;mso-position-vertical:absolute;mso-position-vertical-relative:text;mso-width-percent:0;mso-height-percent:200;mso-width-relative:margin;mso-height-relative:margin;v-text-anchor:top" o:gfxdata="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">
+                <v:textbox style="mso-fit-shape-to-text:t">
+                  <w:txbxContent>
+                    <w:p>
+                      <w:pPr>
+                        <w:rPr>
+                          <w:lang w:val="pt-BR"/>
+                        </w:rPr>
+                      </w:pPr>
+                      <w:r>
+                        <w:rPr>
+                          <w:lang w:val="pt-BR"/>
+                        </w:rPr>
+                        <w:t>Fluxos de receita:</w:t>
+                      </w:r>
+                    </w:p>
+                    <w:p>
+                      <w:pPr>
+                        <w:rPr>
+                          <w:lang w:val="pt-BR"/>
+                        </w:rPr>
+                      </w:pPr>
+                      <w:r>
+                        <w:rPr>
+                          <w:lang w:val="pt-BR"/>
+                        </w:rPr>
+                        <w:t>Assinatura mensal (modelo SaaS);</w:t>
+                      </w:r>
+                    </w:p>
+                    <w:p>
+                      <w:pPr>
+                        <w:rPr>
+                          <w:lang w:val="pt-BR"/>
+                        </w:rPr>
+                      </w:pPr>
+                      <w:r>
+                        <w:rPr>
+                          <w:lang w:val="pt-BR"/>
+                        </w:rPr>
+                        <w:t>Teste gratuito + planos pagos com recursos completos;</w:t>
+                      </w:r>
+                    </w:p>
+                  </w:txbxContent>
+                </v:textbox>
+                <w10:wrap type="topAndBottom" anchorx="margin"/>
+              </v:shape>
+            </w:pict>
+          </mc:Fallback>
+        </mc:AlternateContent>
+      </w:r>
     </w:p>
     <w:p>
       <w:pPr>
         <w:pStyle w:val="Corpodetexto"/>
+        <w:tabs>
+          <w:tab w:val="left" w:pos="1224"/>
+        </w:tabs>
         <w:spacing w:line="360" w:lineRule="auto"/>
         <w:jc w:val="both"/>
-      </w:pPr>
+        <w:rPr>
+          <w:rFonts w:ascii="Segoe UI" w:hAnsi="Segoe UI" w:cs="Segoe UI"/>
+        </w:rPr>
+      </w:pPr>
+      <w:r>
+        <w:rPr>
+          <w:noProof/>
+        </w:rPr>
+        <mc:AlternateContent>
+          <mc:Choice Requires="wps">
+            <w:drawing>
+              <wp:anchor distT="45720" distB="45720" distL="114300" distR="114300" simplePos="0" relativeHeight="251680768" behindDoc="1" locked="0" layoutInCell="1" allowOverlap="1" wp14:anchorId="41E779B3" wp14:editId="3A96647A">
+                <wp:simplePos x="0" y="0"/>
+                <wp:positionH relativeFrom="margin">
+                  <wp:align>right</wp:align>
+                </wp:positionH>
+                <wp:positionV relativeFrom="paragraph">
+                  <wp:posOffset>905510</wp:posOffset>
+                </wp:positionV>
+                <wp:extent cx="5381625" cy="1404620"/>
+                <wp:effectExtent l="0" t="0" r="28575" b="16510"/>
+                <wp:wrapTopAndBottom/>
+                <wp:docPr id="12" name="Caixa de Texto 2"/>
+                <wp:cNvGraphicFramePr>
+                  <a:graphicFrameLocks xmlns:a="http://schemas.openxmlformats.org/drawingml/2006/main"/>
+                </wp:cNvGraphicFramePr>
+                <a:graphic xmlns:a="http://schemas.openxmlformats.org/drawingml/2006/main">
+                  <a:graphicData uri="http://schemas.microsoft.com/office/word/2010/wordprocessingShape">
+                    <wps:wsp>
+                      <wps:cNvSpPr txBox="1">
+                        <a:spLocks noChangeArrowheads="1"/>
+                      </wps:cNvSpPr>
+                      <wps:spPr bwMode="auto">
+                        <a:xfrm>
+                          <a:off x="0" y="0"/>
+                          <a:ext cx="5381625" cy="1404620"/>
+                        </a:xfrm>
+                        <a:prstGeom prst="rect">
+                          <a:avLst/>
+                        </a:prstGeom>
+                        <a:solidFill>
+                          <a:srgbClr val="FFFFFF"/>
+                        </a:solidFill>
+                        <a:ln w="9525">
+                          <a:solidFill>
+                            <a:srgbClr val="000000"/>
+                          </a:solidFill>
+                          <a:miter lim="800000"/>
+                          <a:headEnd/>
+                          <a:tailEnd/>
+                        </a:ln>
+                      </wps:spPr>
+                      <wps:txbx>
+                        <w:txbxContent>
+                          <w:p>
+                            <w:pPr>
+                              <w:rPr>
+                                <w:lang w:val="pt-BR"/>
+                              </w:rPr>
+                            </w:pPr>
+                            <w:r>
+                              <w:rPr>
+                                <w:lang w:val="pt-BR"/>
+                              </w:rPr>
+                              <w:t>Recursos-Chave:</w:t>
+                            </w:r>
+                          </w:p>
+                          <w:p>
+                            <w:pPr>
+                              <w:rPr>
+                                <w:lang w:val="pt-BR"/>
+                              </w:rPr>
+                            </w:pPr>
+                            <w:r>
+                              <w:rPr>
+                                <w:lang w:val="pt-BR"/>
+                              </w:rPr>
+                              <w:t>Equipe de desenvolvimento e suporte;</w:t>
+                            </w:r>
+                          </w:p>
+                          <w:p>
+                            <w:pPr>
+                              <w:rPr>
+                                <w:lang w:val="pt-BR"/>
+                              </w:rPr>
+                            </w:pPr>
+                            <w:r>
+                              <w:rPr>
+                                <w:lang w:val="pt-BR"/>
+                              </w:rPr>
+                              <w:t>Plataforma web hospedada em servidores estáveis e confiáveis</w:t>
+                            </w:r>
+                          </w:p>
+                          <w:p>
+                            <w:pPr>
+                              <w:rPr>
+                                <w:lang w:val="pt-BR"/>
+                              </w:rPr>
+                            </w:pPr>
+                            <w:r>
+                              <w:rPr>
+                                <w:lang w:val="pt-BR"/>
+                              </w:rPr>
+                              <w:t>Banco de dados com segurança e backup</w:t>
+                            </w:r>
+                          </w:p>
+                          <w:p>
+                            <w:pPr>
+                              <w:rPr>
+                                <w:lang w:val="pt-BR"/>
+                              </w:rPr>
+                            </w:pPr>
+                            <w:r>
+                              <w:rPr>
+                                <w:lang w:val="pt-BR"/>
+                              </w:rPr>
+                              <w:t>Patente PetAgenda e identidade visual</w:t>
+                            </w:r>
+                          </w:p>
+                        </w:txbxContent>
+                      </wps:txbx>
+                      <wps:bodyPr rot="0" vert="horz" wrap="square" lIns="91440" tIns="45720" rIns="91440" bIns="45720" anchor="t" anchorCtr="0">
+                        <a:spAutoFit/>
+                      </wps:bodyPr>
+                    </wps:wsp>
+                  </a:graphicData>
+                </a:graphic>
+                <wp14:sizeRelH relativeFrom="margin">
+                  <wp14:pctWidth>0</wp14:pctWidth>
+                </wp14:sizeRelH>
+                <wp14:sizeRelV relativeFrom="margin">
+                  <wp14:pctHeight>20000</wp14:pctHeight>
+                </wp14:sizeRelV>
+              </wp:anchor>
+            </w:drawing>
+          </mc:Choice>
+          <mc:Fallback>
+            <w:pict>
+              <v:shape w14:anchorId="41E779B3" id="_x0000_s1031" type="#_x0000_t202" style="position:absolute;left:0;text-align:left;margin-left:372.55pt;margin-top:71.3pt;width:423.75pt;height:110.6pt;z-index:-251635712;visibility:visible;mso-wrap-style:square;mso-width-percent:0;mso-height-percent:200;mso-wrap-distance-left:9pt;mso-wrap-distance-top:3.6pt;mso-wrap-distance-right:9pt;mso-wrap-distance-bottom:3.6pt;mso-position-horizontal:right;mso-position-horizontal-relative:margin;mso-position-vertical:absolute;mso-position-vertical-relative:text;mso-width-percent:0;mso-height-percent:200;mso-width-relative:margin;mso-height-relative:margin;v-text-anchor:top" o:gfxdata="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">
+                <v:textbox style="mso-fit-shape-to-text:t">
+                  <w:txbxContent>
+                    <w:p>
+                      <w:pPr>
+                        <w:rPr>
+                          <w:lang w:val="pt-BR"/>
+                        </w:rPr>
+                      </w:pPr>
+                      <w:r>
+                        <w:rPr>
+                          <w:lang w:val="pt-BR"/>
+                        </w:rPr>
+                        <w:t>Recursos-Chave:</w:t>
+                      </w:r>
+                    </w:p>
+                    <w:p>
+                      <w:pPr>
+                        <w:rPr>
+                          <w:lang w:val="pt-BR"/>
+                        </w:rPr>
+                      </w:pPr>
+                      <w:r>
+                        <w:rPr>
+                          <w:lang w:val="pt-BR"/>
+                        </w:rPr>
+                        <w:t>Equipe de desenvolvimento e suporte;</w:t>
+                      </w:r>
+                    </w:p>
+                    <w:p>
+                      <w:pPr>
+                        <w:rPr>
+                          <w:lang w:val="pt-BR"/>
+                        </w:rPr>
+                      </w:pPr>
+                      <w:r>
+                        <w:rPr>
+                          <w:lang w:val="pt-BR"/>
+                        </w:rPr>
+                        <w:t>Plataforma web hospedada em servidores estáveis e confiáveis</w:t>
+                      </w:r>
+                    </w:p>
+                    <w:p>
+                      <w:pPr>
+                        <w:rPr>
+                          <w:lang w:val="pt-BR"/>
+                        </w:rPr>
+                      </w:pPr>
+                      <w:r>
+                        <w:rPr>
+                          <w:lang w:val="pt-BR"/>
+                        </w:rPr>
+                        <w:t>Banco de dados com segurança e backup</w:t>
+                      </w:r>
+                    </w:p>
+                    <w:p>
+                      <w:pPr>
+                        <w:rPr>
+                          <w:lang w:val="pt-BR"/>
+                        </w:rPr>
+                      </w:pPr>
+                      <w:r>
+                        <w:rPr>
+                          <w:lang w:val="pt-BR"/>
+                        </w:rPr>
+                        <w:t>Patente PetAgenda e identidade visual</w:t>
+                      </w:r>
+                    </w:p>
+                  </w:txbxContent>
+                </v:textbox>
+                <w10:wrap type="topAndBottom" anchorx="margin"/>
+              </v:shape>
+            </w:pict>
+          </mc:Fallback>
+        </mc:AlternateContent>
+      </w:r>
     </w:p>
     <w:p>
       <w:pPr>
         <w:pStyle w:val="Corpodetexto"/>
+        <w:tabs>
+          <w:tab w:val="left" w:pos="1224"/>
+        </w:tabs>
         <w:spacing w:line="360" w:lineRule="auto"/>
         <w:jc w:val="both"/>
-      </w:pPr>
+        <w:rPr>
+          <w:rFonts w:ascii="Segoe UI" w:hAnsi="Segoe UI" w:cs="Segoe UI"/>
+        </w:rPr>
+      </w:pPr>
+      <w:r>
+        <w:rPr>
+          <w:noProof/>
+        </w:rPr>
+        <mc:AlternateContent>
+          <mc:Choice Requires="wps">
+            <w:drawing>
+              <wp:anchor distT="45720" distB="45720" distL="114300" distR="114300" simplePos="0" relativeHeight="251682816" behindDoc="1" locked="0" layoutInCell="1" allowOverlap="1" wp14:anchorId="0F676F9B" wp14:editId="495B1547">
+                <wp:simplePos x="0" y="0"/>
+                <wp:positionH relativeFrom="margin">
+                  <wp:align>right</wp:align>
+                </wp:positionH>
+                <wp:positionV relativeFrom="paragraph">
+                  <wp:posOffset>1276985</wp:posOffset>
+                </wp:positionV>
+                <wp:extent cx="5381625" cy="1404620"/>
+                <wp:effectExtent l="0" t="0" r="28575" b="18415"/>
+                <wp:wrapTopAndBottom/>
+                <wp:docPr id="13" name="Caixa de Texto 2"/>
+                <wp:cNvGraphicFramePr>
+                  <a:graphicFrameLocks xmlns:a="http://schemas.openxmlformats.org/drawingml/2006/main"/>
+                </wp:cNvGraphicFramePr>
+                <a:graphic xmlns:a="http://schemas.openxmlformats.org/drawingml/2006/main">
+                  <a:graphicData uri="http://schemas.microsoft.com/office/word/2010/wordprocessingShape">
+                    <wps:wsp>
+                      <wps:cNvSpPr txBox="1">
+                        <a:spLocks noChangeArrowheads="1"/>
+                      </wps:cNvSpPr>
+                      <wps:spPr bwMode="auto">
+                        <a:xfrm>
+                          <a:off x="0" y="0"/>
+                          <a:ext cx="5381625" cy="1404620"/>
+                        </a:xfrm>
+                        <a:prstGeom prst="rect">
+                          <a:avLst/>
+                        </a:prstGeom>
+                        <a:solidFill>
+                          <a:srgbClr val="FFFFFF"/>
+                        </a:solidFill>
+                        <a:ln w="9525">
+                          <a:solidFill>
+                            <a:srgbClr val="000000"/>
+                          </a:solidFill>
+                          <a:miter lim="800000"/>
+                          <a:headEnd/>
+                          <a:tailEnd/>
+                        </a:ln>
+                      </wps:spPr>
+                      <wps:txbx>
+                        <w:txbxContent>
+                          <w:p>
+                            <w:pPr>
+                              <w:rPr>
+                                <w:lang w:val="pt-BR"/>
+                              </w:rPr>
+                            </w:pPr>
+                            <w:r>
+                              <w:rPr>
+                                <w:lang w:val="pt-BR"/>
+                              </w:rPr>
+                              <w:t>Atividades-Chave:</w:t>
+                            </w:r>
+                          </w:p>
+                          <w:p>
+                            <w:pPr>
+                              <w:rPr>
+                                <w:lang w:val="pt-BR"/>
+                              </w:rPr>
+                            </w:pPr>
+                            <w:r>
+                              <w:rPr>
+                                <w:lang w:val="pt-BR"/>
+                              </w:rPr>
+                              <w:t>Desenvolvimento e manutenção da plataforma;</w:t>
+                            </w:r>
+                          </w:p>
+                          <w:p>
+                            <w:pPr>
+                              <w:rPr>
+                                <w:lang w:val="pt-BR"/>
+                              </w:rPr>
+                            </w:pPr>
+                            <w:r>
+                              <w:rPr>
+                                <w:lang w:val="pt-BR"/>
+                              </w:rPr>
+                              <w:t>Atendimento e suporte aos usuários;</w:t>
+                            </w:r>
+                          </w:p>
+                          <w:p>
+                            <w:pPr>
+                              <w:rPr>
+                                <w:lang w:val="pt-BR"/>
+                              </w:rPr>
+                            </w:pPr>
+                            <w:r>
+                              <w:rPr>
+                                <w:lang w:val="pt-BR"/>
+                              </w:rPr>
+                              <w:t>Marketing digital e parcerias comerciais;</w:t>
+                            </w:r>
+                          </w:p>
+                          <w:p>
+                            <w:pPr>
+                              <w:rPr>
+                                <w:lang w:val="pt-BR"/>
+                              </w:rPr>
+                            </w:pPr>
+                            <w:r>
+                              <w:rPr>
+                                <w:lang w:val="pt-BR"/>
+                              </w:rPr>
+                              <w:t>Atualizações baseadas em feedbacks.</w:t>
+                            </w:r>
+                          </w:p>
+                        </w:txbxContent>
+                      </wps:txbx>
+                      <wps:bodyPr rot="0" vert="horz" wrap="square" lIns="91440" tIns="45720" rIns="91440" bIns="45720" anchor="t" anchorCtr="0">
+                        <a:spAutoFit/>
+                      </wps:bodyPr>
+                    </wps:wsp>
+                  </a:graphicData>
+                </a:graphic>
+                <wp14:sizeRelH relativeFrom="margin">
+                  <wp14:pctWidth>0</wp14:pctWidth>
+                </wp14:sizeRelH>
+                <wp14:sizeRelV relativeFrom="margin">
+                  <wp14:pctHeight>20000</wp14:pctHeight>
+                </wp14:sizeRelV>
+              </wp:anchor>
+            </w:drawing>
+          </mc:Choice>
+          <mc:Fallback>
+            <w:pict>
+              <v:shape w14:anchorId="0F676F9B" id="_x0000_s1032" type="#_x0000_t202" style="position:absolute;left:0;text-align:left;margin-left:372.55pt;margin-top:100.55pt;width:423.75pt;height:110.6pt;z-index:-251633664;visibility:visible;mso-wrap-style:square;mso-width-percent:0;mso-height-percent:200;mso-wrap-distance-left:9pt;mso-wrap-distance-top:3.6pt;mso-wrap-distance-right:9pt;mso-wrap-distance-bottom:3.6pt;mso-position-horizontal:right;mso-position-horizontal-relative:margin;mso-position-vertical:absolute;mso-position-vertical-relative:text;mso-width-percent:0;mso-height-percent:200;mso-width-relative:margin;mso-height-relative:margin;v-text-anchor:top" o:gfxdata="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">
+                <v:textbox style="mso-fit-shape-to-text:t">
+                  <w:txbxContent>
+                    <w:p>
+                      <w:pPr>
+                        <w:rPr>
+                          <w:lang w:val="pt-BR"/>
+                        </w:rPr>
+                      </w:pPr>
+                      <w:r>
+                        <w:rPr>
+                          <w:lang w:val="pt-BR"/>
+                        </w:rPr>
+                        <w:t>Atividades-Chave:</w:t>
+                      </w:r>
+                    </w:p>
+                    <w:p>
+                      <w:pPr>
+                        <w:rPr>
+                          <w:lang w:val="pt-BR"/>
+                        </w:rPr>
+                      </w:pPr>
+                      <w:r>
+                        <w:rPr>
+                          <w:lang w:val="pt-BR"/>
+                        </w:rPr>
+                        <w:t>Desenvolvimento e manutenção da plataforma;</w:t>
+                      </w:r>
+                    </w:p>
+                    <w:p>
+                      <w:pPr>
+                        <w:rPr>
+                          <w:lang w:val="pt-BR"/>
+                        </w:rPr>
+                      </w:pPr>
+                      <w:r>
+                        <w:rPr>
+                          <w:lang w:val="pt-BR"/>
+                        </w:rPr>
+                        <w:t>Atendimento e suporte aos usuários;</w:t>
+                      </w:r>
+                    </w:p>
+                    <w:p>
+                      <w:pPr>
+                        <w:rPr>
+                          <w:lang w:val="pt-BR"/>
+                        </w:rPr>
+                      </w:pPr>
+                      <w:r>
+                        <w:rPr>
+                          <w:lang w:val="pt-BR"/>
+                        </w:rPr>
+                        <w:t>Marketing digital e parcerias comerciais;</w:t>
+                      </w:r>
+                    </w:p>
+                    <w:p>
+                      <w:pPr>
+                        <w:rPr>
+                          <w:lang w:val="pt-BR"/>
+                        </w:rPr>
+                      </w:pPr>
+                      <w:r>
+                        <w:rPr>
+                          <w:lang w:val="pt-BR"/>
+                        </w:rPr>
+                        <w:t>Atualizações baseadas em feedbacks.</w:t>
+                      </w:r>
+                    </w:p>
+                  </w:txbxContent>
+                </v:textbox>
+                <w10:wrap type="topAndBottom" anchorx="margin"/>
+              </v:shape>
+            </w:pict>
+          </mc:Fallback>
+        </mc:AlternateContent>
+      </w:r>
     </w:p>
     <w:p>
       <w:pPr>
         <w:pStyle w:val="Corpodetexto"/>
+        <w:tabs>
+          <w:tab w:val="left" w:pos="1224"/>
+        </w:tabs>
         <w:spacing w:line="360" w:lineRule="auto"/>
         <w:jc w:val="both"/>
-      </w:pPr>
+        <w:rPr>
+          <w:rFonts w:ascii="Segoe UI" w:hAnsi="Segoe UI" w:cs="Segoe UI"/>
+        </w:rPr>
+      </w:pPr>
+      <w:r>
+        <w:rPr>
+          <w:noProof/>
+        </w:rPr>
+        <mc:AlternateContent>
+          <mc:Choice Requires="wps">
+            <w:drawing>
+              <wp:anchor distT="45720" distB="45720" distL="114300" distR="114300" simplePos="0" relativeHeight="251684864" behindDoc="1" locked="0" layoutInCell="1" allowOverlap="1" wp14:anchorId="21139344" wp14:editId="07056C9A">
+                <wp:simplePos x="0" y="0"/>
+                <wp:positionH relativeFrom="margin">
+                  <wp:posOffset>0</wp:posOffset>
+                </wp:positionH>
+                <wp:positionV relativeFrom="paragraph">
+                  <wp:posOffset>1374775</wp:posOffset>
+                </wp:positionV>
+                <wp:extent cx="5381625" cy="1404620"/>
+                <wp:effectExtent l="0" t="0" r="28575" b="18415"/>
+                <wp:wrapTopAndBottom/>
+                <wp:docPr id="14" name="Caixa de Texto 2"/>
+                <wp:cNvGraphicFramePr>
+                  <a:graphicFrameLocks xmlns:a="http://schemas.openxmlformats.org/drawingml/2006/main"/>
+                </wp:cNvGraphicFramePr>
+                <a:graphic xmlns:a="http://schemas.openxmlformats.org/drawingml/2006/main">
+                  <a:graphicData uri="http://schemas.microsoft.com/office/word/2010/wordprocessingShape">
+                    <wps:wsp>
+                      <wps:cNvSpPr txBox="1">
+                        <a:spLocks noChangeArrowheads="1"/>
+                      </wps:cNvSpPr>
+                      <wps:spPr bwMode="auto">
+                        <a:xfrm>
+                          <a:off x="0" y="0"/>
+                          <a:ext cx="5381625" cy="1404620"/>
+                        </a:xfrm>
+                        <a:prstGeom prst="rect">
+                          <a:avLst/>
+                        </a:prstGeom>
+                        <a:solidFill>
+                          <a:srgbClr val="FFFFFF"/>
+                        </a:solidFill>
+                        <a:ln w="9525">
+                          <a:solidFill>
+                            <a:srgbClr val="000000"/>
+                          </a:solidFill>
+                          <a:miter lim="800000"/>
+                          <a:headEnd/>
+                          <a:tailEnd/>
+                        </a:ln>
+                      </wps:spPr>
+                      <wps:txbx>
+                        <w:txbxContent>
+                          <w:p>
+                            <w:pPr>
+                              <w:rPr>
+                                <w:lang w:val="pt-BR"/>
+                              </w:rPr>
+                            </w:pPr>
+                            <w:r>
+                              <w:rPr>
+                                <w:lang w:val="pt-BR"/>
+                              </w:rPr>
+                              <w:t>Parcerias-Chave:</w:t>
+                            </w:r>
+                          </w:p>
+                          <w:p>
+                            <w:pPr>
+                              <w:rPr>
+                                <w:lang w:val="pt-BR"/>
+                              </w:rPr>
+                            </w:pPr>
+                            <w:r>
+                              <w:rPr>
+                                <w:lang w:val="pt-BR"/>
+                              </w:rPr>
+                              <w:t xml:space="preserve">Pet Stores e </w:t>
+                            </w:r>
+                            <w:r>
+                              <w:rPr>
+                                <w:lang w:val="pt-BR"/>
+                              </w:rPr>
+                              <w:t>clínicas</w:t>
+                            </w:r>
+                            <w:r>
+                              <w:rPr>
+                                <w:lang w:val="pt-BR"/>
+                              </w:rPr>
+                              <w:t xml:space="preserve"> veterinárias;</w:t>
+                            </w:r>
+                          </w:p>
+                          <w:p>
+                            <w:pPr>
+                              <w:rPr>
+                                <w:lang w:val="pt-BR"/>
+                              </w:rPr>
+                            </w:pPr>
+                            <w:r>
+                              <w:rPr>
+                                <w:lang w:val="pt-BR"/>
+                              </w:rPr>
+                              <w:t>Empreendedores do setor Pet</w:t>
+                            </w:r>
+                          </w:p>
+                        </w:txbxContent>
+                      </wps:txbx>
+                      <wps:bodyPr rot="0" vert="horz" wrap="square" lIns="91440" tIns="45720" rIns="91440" bIns="45720" anchor="t" anchorCtr="0">
+                        <a:spAutoFit/>
+                      </wps:bodyPr>
+                    </wps:wsp>
+                  </a:graphicData>
+                </a:graphic>
+                <wp14:sizeRelH relativeFrom="margin">
+                  <wp14:pctWidth>0</wp14:pctWidth>
+                </wp14:sizeRelH>
+                <wp14:sizeRelV relativeFrom="margin">
+                  <wp14:pctHeight>20000</wp14:pctHeight>
+                </wp14:sizeRelV>
+              </wp:anchor>
+            </w:drawing>
+          </mc:Choice>
+          <mc:Fallback>
+            <w:pict>
+              <v:shape w14:anchorId="21139344" id="_x0000_s1033" type="#_x0000_t202" style="position:absolute;left:0;text-align:left;margin-left:0;margin-top:108.25pt;width:423.75pt;height:110.6pt;z-index:-251631616;visibility:visible;mso-wrap-style:square;mso-width-percent:0;mso-height-percent:200;mso-wrap-distance-left:9pt;mso-wrap-distance-top:3.6pt;mso-wrap-distance-right:9pt;mso-wrap-distance-bottom:3.6pt;mso-position-horizontal:absolute;mso-position-horizontal-relative:margin;mso-position-vertical:absolute;mso-position-vertical-relative:text;mso-width-percent:0;mso-height-percent:200;mso-width-relative:margin;mso-height-relative:margin;v-text-anchor:top" o:gfxdata="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">
+                <v:textbox style="mso-fit-shape-to-text:t">
+                  <w:txbxContent>
+                    <w:p>
+                      <w:pPr>
+                        <w:rPr>
+                          <w:lang w:val="pt-BR"/>
+                        </w:rPr>
+                      </w:pPr>
+                      <w:r>
+                        <w:rPr>
+                          <w:lang w:val="pt-BR"/>
+                        </w:rPr>
+                        <w:t>Parcerias-Chave:</w:t>
+                      </w:r>
+                    </w:p>
+                    <w:p>
+                      <w:pPr>
+                        <w:rPr>
+                          <w:lang w:val="pt-BR"/>
+                        </w:rPr>
+                      </w:pPr>
+                      <w:r>
+                        <w:rPr>
+                          <w:lang w:val="pt-BR"/>
+                        </w:rPr>
+                        <w:t xml:space="preserve">Pet Stores e </w:t>
+                      </w:r>
+                      <w:r>
+                        <w:rPr>
+                          <w:lang w:val="pt-BR"/>
+                        </w:rPr>
+                        <w:t>clínicas</w:t>
+                      </w:r>
+                      <w:r>
+                        <w:rPr>
+                          <w:lang w:val="pt-BR"/>
+                        </w:rPr>
+                        <w:t xml:space="preserve"> veterinárias;</w:t>
+                      </w:r>
+                    </w:p>
+                    <w:p>
+                      <w:pPr>
+                        <w:rPr>
+                          <w:lang w:val="pt-BR"/>
+                        </w:rPr>
+                      </w:pPr>
+                      <w:r>
+                        <w:rPr>
+                          <w:lang w:val="pt-BR"/>
+                        </w:rPr>
+                        <w:t>Empreendedores do setor Pet</w:t>
+                      </w:r>
+                    </w:p>
+                  </w:txbxContent>
+                </v:textbox>
+                <w10:wrap type="topAndBottom" anchorx="margin"/>
+              </v:shape>
+            </w:pict>
+          </mc:Fallback>
+        </mc:AlternateContent>
+      </w:r>
     </w:p>
     <w:p>
       <w:pPr>
         <w:pStyle w:val="Corpodetexto"/>
+        <w:tabs>
+          <w:tab w:val="left" w:pos="1224"/>
+        </w:tabs>
         <w:spacing w:line="360" w:lineRule="auto"/>
         <w:jc w:val="both"/>
-      </w:pPr>
-    </w:p>
-    <w:p>
-      <w:pPr>
-        <w:pStyle w:val="Corpodetexto"/>
-        <w:spacing w:line="360" w:lineRule="auto"/>
-        <w:jc w:val="both"/>
-      </w:pPr>
-    </w:p>
-    <w:p>
-      <w:pPr>
-        <w:pStyle w:val="Corpodetexto"/>
-        <w:spacing w:line="360" w:lineRule="auto"/>
-        <w:jc w:val="both"/>
-      </w:pPr>
-    </w:p>
-    <w:p>
-      <w:pPr>
-        <w:pStyle w:val="Corpodetexto"/>
-        <w:spacing w:line="360" w:lineRule="auto"/>
-        <w:jc w:val="both"/>
-      </w:pPr>
-    </w:p>
-    <w:p>
-      <w:pPr>
-        <w:pStyle w:val="Corpodetexto"/>
-        <w:spacing w:line="360" w:lineRule="auto"/>
-        <w:jc w:val="both"/>
-      </w:pPr>
-    </w:p>
-    <w:p>
-      <w:pPr>
-        <w:pStyle w:val="Corpodetexto"/>
-        <w:spacing w:line="360" w:lineRule="auto"/>
-        <w:jc w:val="both"/>
-      </w:pPr>
-      <w:r>
         <w:rPr>
           <w:rFonts w:ascii="Segoe UI" w:hAnsi="Segoe UI" w:cs="Segoe UI"/>
-          <w:b/>
-          <w:noProof/>
-          <w:color w:val="E36C0A" w:themeColor="accent6" w:themeShade="BF"/>
         </w:rPr>
-        <w:lastRenderedPageBreak/>
-        <w:drawing>
-          <wp:anchor distT="0" distB="0" distL="114300" distR="114300" simplePos="0" relativeHeight="251669504" behindDoc="0" locked="0" layoutInCell="1" allowOverlap="1" wp14:anchorId="73486DDE" wp14:editId="2AEC3CE3">
-            <wp:simplePos x="0" y="0"/>
-            <wp:positionH relativeFrom="page">
-              <wp:align>right</wp:align>
-            </wp:positionH>
-            <wp:positionV relativeFrom="paragraph">
-              <wp:posOffset>-905560</wp:posOffset>
-            </wp:positionV>
-            <wp:extent cx="7588332" cy="5389784"/>
-            <wp:effectExtent l="0" t="0" r="0" b="1905"/>
-            <wp:wrapNone/>
-            <wp:docPr id="206902094" name="Imagem 2"/>
-            <wp:cNvGraphicFramePr>
-              <a:graphicFrameLocks xmlns:a="http://schemas.openxmlformats.org/drawingml/2006/main" noChangeAspect="1"/>
-            </wp:cNvGraphicFramePr>
-            <a:graphic xmlns:a="http://schemas.openxmlformats.org/drawingml/2006/main">
-              <a:graphicData uri="http://schemas.openxmlformats.org/drawingml/2006/picture">
-                <pic:pic xmlns:pic="http://schemas.openxmlformats.org/drawingml/2006/picture">
-                  <pic:nvPicPr>
-                    <pic:cNvPr id="206902094" name="Imagem 206902094"/>
-                    <pic:cNvPicPr/>
-                  </pic:nvPicPr>
-                  <pic:blipFill>
-                    <a:blip r:embed="rId13" cstate="print">
-                      <a:extLst>
-                        <a:ext uri="{28A0092B-C50C-407E-A947-70E740481C1C}">
-                          <a14:useLocalDpi xmlns:a14="http://schemas.microsoft.com/office/drawing/2010/main" val="0"/>
-                        </a:ext>
-                      </a:extLst>
-                    </a:blip>
-                    <a:stretch>
-                      <a:fillRect/>
-                    </a:stretch>
-                  </pic:blipFill>
-                  <pic:spPr>
-                    <a:xfrm>
-                      <a:off x="0" y="0"/>
-                      <a:ext cx="7588332" cy="5389784"/>
-                    </a:xfrm>
-                    <a:prstGeom prst="rect">
-                      <a:avLst/>
-                    </a:prstGeom>
-                  </pic:spPr>
-                </pic:pic>
-              </a:graphicData>
-            </a:graphic>
-            <wp14:sizeRelH relativeFrom="margin">
-              <wp14:pctWidth>0</wp14:pctWidth>
-            </wp14:sizeRelH>
-            <wp14:sizeRelV relativeFrom="margin">
-              <wp14:pctHeight>0</wp14:pctHeight>
-            </wp14:sizeRelV>
-          </wp:anchor>
-        </w:drawing>
-      </w:r>
-    </w:p>
-    <w:p>
-      <w:pPr>
-        <w:pStyle w:val="Corpodetexto"/>
-        <w:spacing w:line="360" w:lineRule="auto"/>
-        <w:jc w:val="both"/>
-      </w:pPr>
-    </w:p>
-    <w:p>
-      <w:pPr>
-        <w:pStyle w:val="Corpodetexto"/>
-        <w:spacing w:line="360" w:lineRule="auto"/>
-        <w:jc w:val="both"/>
-      </w:pPr>
-    </w:p>
-    <w:p>
-      <w:pPr>
-        <w:pStyle w:val="Corpodetexto"/>
-        <w:spacing w:line="360" w:lineRule="auto"/>
-        <w:jc w:val="both"/>
-      </w:pPr>
-    </w:p>
-    <w:p>
-      <w:pPr>
-        <w:pStyle w:val="Corpodetexto"/>
-        <w:spacing w:line="360" w:lineRule="auto"/>
-        <w:jc w:val="both"/>
-      </w:pPr>
-    </w:p>
-    <w:p>
-      <w:pPr>
-        <w:pStyle w:val="Corpodetexto"/>
-        <w:spacing w:line="360" w:lineRule="auto"/>
-        <w:jc w:val="both"/>
-      </w:pPr>
-    </w:p>
-    <w:p>
-      <w:pPr>
-        <w:pStyle w:val="Corpodetexto"/>
-        <w:spacing w:line="360" w:lineRule="auto"/>
-        <w:jc w:val="both"/>
-      </w:pPr>
-    </w:p>
-    <w:p>
-      <w:pPr>
-        <w:pStyle w:val="Corpodetexto"/>
-        <w:spacing w:line="360" w:lineRule="auto"/>
-        <w:jc w:val="both"/>
-      </w:pPr>
-    </w:p>
-    <w:p>
-      <w:pPr>
-        <w:pStyle w:val="Corpodetexto"/>
-        <w:spacing w:line="360" w:lineRule="auto"/>
-        <w:jc w:val="both"/>
-      </w:pPr>
-    </w:p>
-    <w:p>
-      <w:pPr>
-        <w:pStyle w:val="Corpodetexto"/>
-        <w:spacing w:line="360" w:lineRule="auto"/>
-        <w:jc w:val="both"/>
-      </w:pPr>
-    </w:p>
-    <w:p>
-      <w:pPr>
-        <w:pStyle w:val="Corpodetexto"/>
-        <w:spacing w:line="360" w:lineRule="auto"/>
-        <w:jc w:val="both"/>
-      </w:pPr>
-    </w:p>
-    <w:p>
-      <w:pPr>
-        <w:pStyle w:val="Corpodetexto"/>
-        <w:spacing w:line="360" w:lineRule="auto"/>
-        <w:jc w:val="both"/>
-      </w:pPr>
-    </w:p>
-    <w:p>
-      <w:pPr>
-        <w:pStyle w:val="Corpodetexto"/>
-        <w:spacing w:line="360" w:lineRule="auto"/>
-        <w:jc w:val="both"/>
-      </w:pPr>
-    </w:p>
-    <w:p>
-      <w:pPr>
-        <w:pStyle w:val="Corpodetexto"/>
-        <w:spacing w:line="360" w:lineRule="auto"/>
-        <w:jc w:val="both"/>
-      </w:pPr>
-    </w:p>
-    <w:p>
-      <w:pPr>
-        <w:pStyle w:val="Corpodetexto"/>
-        <w:spacing w:line="360" w:lineRule="auto"/>
-        <w:jc w:val="both"/>
-      </w:pPr>
-    </w:p>
-    <w:p>
-      <w:pPr>
-        <w:pStyle w:val="Corpodetexto"/>
-        <w:spacing w:line="360" w:lineRule="auto"/>
-        <w:jc w:val="both"/>
-      </w:pPr>
-    </w:p>
-    <w:p>
-      <w:pPr>
-        <w:pStyle w:val="Corpodetexto"/>
-        <w:spacing w:line="360" w:lineRule="auto"/>
-        <w:jc w:val="both"/>
       </w:pPr>
     </w:p>
     <w:p>
@@ -2834,31 +4074,7 @@
     <w:p>
       <w:pPr>
         <w:pStyle w:val="Corpodetexto"/>
-        <w:tabs>
-          <w:tab w:val="left" w:pos="1224"/>
-        </w:tabs>
         <w:spacing w:line="360" w:lineRule="auto"/>
-        <w:jc w:val="both"/>
-      </w:pPr>
-    </w:p>
-    <w:p>
-      <w:pPr>
-        <w:pStyle w:val="Corpodetexto"/>
-        <w:tabs>
-          <w:tab w:val="left" w:pos="1224"/>
-        </w:tabs>
-        <w:spacing w:line="360" w:lineRule="auto"/>
-        <w:jc w:val="both"/>
-        <w:rPr>
-          <w:rFonts w:ascii="Segoe UI" w:hAnsi="Segoe UI" w:cs="Segoe UI"/>
-        </w:rPr>
-      </w:pPr>
-    </w:p>
-    <w:p>
-      <w:pPr>
-        <w:pStyle w:val="Corpodetexto"/>
-        <w:spacing w:line="360" w:lineRule="auto"/>
-        <w:ind w:left="720"/>
         <w:jc w:val="both"/>
         <w:rPr>
           <w:rFonts w:ascii="Segoe UI" w:hAnsi="Segoe UI" w:cs="Segoe UI"/>
@@ -2891,7 +4107,6 @@
           <w:b/>
           <w:color w:val="E36C0A" w:themeColor="accent6" w:themeShade="BF"/>
         </w:rPr>
-        <w:lastRenderedPageBreak/>
         <w:t>VIABILIDADE ECONÔMICA</w:t>
       </w:r>
       <w:bookmarkEnd w:id="5"/>
@@ -2919,6 +4134,26 @@
       <w:r>
         <w:t>Os custos estimados envolvem hospedagem da aplicação, manutenção do sistema e campanhas de divulgação. A comercialização poderá ocorrer via modelo SaaS (software como serviço), com planos mensais. O lucro será proveniente da assinatura dos serviços. A proposta visa oferecer uma alternativa mais acessível do que grandes sistemas ERP, com foco em micro e pequenas empresas do setor pet. A solução apresenta potencial de retorno elevado, com riscos moderados e escalabilidade progressiva. O impacto esperado é positivo no aspecto econômico (profissionalização do setor), social (melhora no atendimento aos pets) e tecnológico (uso de soluções digitais acessíveis).</w:t>
       </w:r>
+    </w:p>
+    <w:p>
+      <w:pPr>
+        <w:pStyle w:val="Corpodetexto"/>
+        <w:spacing w:line="360" w:lineRule="auto"/>
+        <w:jc w:val="both"/>
+        <w:rPr>
+          <w:rFonts w:ascii="Segoe UI" w:hAnsi="Segoe UI" w:cs="Segoe UI"/>
+        </w:rPr>
+      </w:pPr>
+    </w:p>
+    <w:p>
+      <w:pPr>
+        <w:pStyle w:val="Corpodetexto"/>
+        <w:spacing w:line="360" w:lineRule="auto"/>
+        <w:jc w:val="both"/>
+        <w:rPr>
+          <w:rFonts w:ascii="Segoe UI" w:hAnsi="Segoe UI" w:cs="Segoe UI"/>
+        </w:rPr>
+      </w:pPr>
     </w:p>
     <w:p>
       <w:pPr>
@@ -3041,6 +4276,9 @@
             <w:r>
               <w:t xml:space="preserve"> (Dog Walking, Pet Sitting)</w:t>
             </w:r>
+            <w:r>
+              <w:t>.</w:t>
+            </w:r>
           </w:p>
         </w:tc>
         <w:tc>
@@ -3050,6 +4288,9 @@
           <w:p>
             <w:r>
               <w:t>Pode exigir suporte técnico inicial</w:t>
+            </w:r>
+            <w:r>
+              <w:t>.</w:t>
             </w:r>
           </w:p>
         </w:tc>
@@ -3066,6 +4307,9 @@
             <w:r>
               <w:t>Agendamento online e controle de agenda em tempo real</w:t>
             </w:r>
+            <w:r>
+              <w:t>.</w:t>
+            </w:r>
           </w:p>
         </w:tc>
         <w:tc>
@@ -3075,6 +4319,9 @@
           <w:p>
             <w:r>
               <w:t>Competição com apps genéricos já existentes no mercado</w:t>
+            </w:r>
+            <w:r>
+              <w:t>.</w:t>
             </w:r>
           </w:p>
         </w:tc>
@@ -3091,6 +4338,9 @@
             <w:r>
               <w:t>Sistema especializado em um nicho de mercado com alto crescimento</w:t>
             </w:r>
+            <w:r>
+              <w:t>.</w:t>
+            </w:r>
           </w:p>
         </w:tc>
         <w:tc>
@@ -3100,6 +4350,9 @@
           <w:p>
             <w:r>
               <w:t>Custo de hospedagem e manutenção contínua</w:t>
+            </w:r>
+            <w:r>
+              <w:t>.</w:t>
             </w:r>
           </w:p>
         </w:tc>
@@ -3115,6 +4368,9 @@
           <w:p>
             <w:r>
               <w:t>Possibilidade de expansão para integração com sistemas de pagamento</w:t>
+            </w:r>
+            <w:r>
+              <w:t>.</w:t>
             </w:r>
           </w:p>
         </w:tc>
@@ -3253,6 +4509,9 @@
             <w:r>
               <w:t>Necessidade de acesso à internet para funcionamento</w:t>
             </w:r>
+            <w:r>
+              <w:t>.</w:t>
+            </w:r>
           </w:p>
         </w:tc>
         <w:tc>
@@ -3270,7 +4529,53 @@
               </w:rPr>
             </w:pPr>
             <w:r>
-              <w:t>Plataforma intuitiva e fácil de usar</w:t>
+              <w:t>Plataforma intuitiva e fácil de usar.</w:t>
+            </w:r>
+          </w:p>
+        </w:tc>
+      </w:tr>
+      <w:tr>
+        <w:trPr>
+          <w:jc w:val="center"/>
+        </w:trPr>
+        <w:tc>
+          <w:tcPr>
+            <w:tcW w:w="4249" w:type="dxa"/>
+          </w:tcPr>
+          <w:p>
+            <w:pPr>
+              <w:pStyle w:val="Corpodetexto"/>
+              <w:spacing w:line="360" w:lineRule="auto"/>
+              <w:jc w:val="both"/>
+              <w:rPr>
+                <w:rFonts w:ascii="Segoe UI" w:hAnsi="Segoe UI" w:cs="Segoe UI"/>
+                <w:b/>
+              </w:rPr>
+            </w:pPr>
+            <w:r>
+              <w:t>Baixa visibilidade inicial (depende de divulgação e campanhas de Marketing)</w:t>
+            </w:r>
+            <w:r>
+              <w:t>.</w:t>
+            </w:r>
+          </w:p>
+        </w:tc>
+        <w:tc>
+          <w:tcPr>
+            <w:tcW w:w="4249" w:type="dxa"/>
+          </w:tcPr>
+          <w:p>
+            <w:pPr>
+              <w:pStyle w:val="Corpodetexto"/>
+              <w:spacing w:line="360" w:lineRule="auto"/>
+              <w:jc w:val="both"/>
+              <w:rPr>
+                <w:rFonts w:ascii="Segoe UI" w:hAnsi="Segoe UI" w:cs="Segoe UI"/>
+                <w:b/>
+              </w:rPr>
+            </w:pPr>
+            <w:r>
+              <w:t>Automatização de processos que hoje são manuais em muitos negócios pet</w:t>
             </w:r>
             <w:r>
               <w:t>.</w:t>
@@ -3297,56 +4602,10 @@
               </w:rPr>
             </w:pPr>
             <w:r>
-              <w:t>Baixa visibilidade inicial (depende de divulgação</w:t>
+              <w:t>Falta de app mobile</w:t>
             </w:r>
             <w:r>
-              <w:t xml:space="preserve"> e campanhas de Marketing</w:t>
-            </w:r>
-            <w:r>
-              <w:t>)</w:t>
-            </w:r>
-          </w:p>
-        </w:tc>
-        <w:tc>
-          <w:tcPr>
-            <w:tcW w:w="4249" w:type="dxa"/>
-          </w:tcPr>
-          <w:p>
-            <w:pPr>
-              <w:pStyle w:val="Corpodetexto"/>
-              <w:spacing w:line="360" w:lineRule="auto"/>
-              <w:jc w:val="both"/>
-              <w:rPr>
-                <w:rFonts w:ascii="Segoe UI" w:hAnsi="Segoe UI" w:cs="Segoe UI"/>
-                <w:b/>
-              </w:rPr>
-            </w:pPr>
-            <w:r>
-              <w:t>Automatização de processos que hoje são manuais em muitos negócios pet</w:t>
-            </w:r>
-          </w:p>
-        </w:tc>
-      </w:tr>
-      <w:tr>
-        <w:trPr>
-          <w:jc w:val="center"/>
-        </w:trPr>
-        <w:tc>
-          <w:tcPr>
-            <w:tcW w:w="4249" w:type="dxa"/>
-          </w:tcPr>
-          <w:p>
-            <w:pPr>
-              <w:pStyle w:val="Corpodetexto"/>
-              <w:spacing w:line="360" w:lineRule="auto"/>
-              <w:jc w:val="both"/>
-              <w:rPr>
-                <w:rFonts w:ascii="Segoe UI" w:hAnsi="Segoe UI" w:cs="Segoe UI"/>
-                <w:b/>
-              </w:rPr>
-            </w:pPr>
-            <w:r>
-              <w:t>Falta de app mobile nativo</w:t>
+              <w:t>.</w:t>
             </w:r>
           </w:p>
         </w:tc>
@@ -3469,7 +4728,6 @@
           <w:b/>
           <w:color w:val="E36C0A" w:themeColor="accent6" w:themeShade="BF"/>
         </w:rPr>
-        <w:lastRenderedPageBreak/>
         <w:t xml:space="preserve">RESULTADOS E </w:t>
       </w:r>
       <w:r>
@@ -3616,10 +4874,326 @@
           <w:rFonts w:ascii="Segoe UI" w:hAnsi="Segoe UI" w:cs="Segoe UI"/>
         </w:rPr>
       </w:pPr>
+      <w:r>
+        <w:rPr>
+          <w:rFonts w:ascii="Segoe UI" w:hAnsi="Segoe UI" w:cs="Segoe UI"/>
+        </w:rPr>
+        <w:t xml:space="preserve">ABINPET. Mercado Pet no Brasil: dados e tendências: </w:t>
+      </w:r>
+      <w:hyperlink r:id="rId14" w:tgtFrame="_new" w:history="1">
+        <w:r>
+          <w:rPr>
+            <w:rStyle w:val="Hyperlink"/>
+            <w:rFonts w:ascii="Segoe UI" w:hAnsi="Segoe UI" w:cs="Segoe UI"/>
+          </w:rPr>
+          <w:t>www.abinpet.org.br</w:t>
+        </w:r>
+      </w:hyperlink>
+      <w:r>
+        <w:rPr>
+          <w:rFonts w:ascii="Segoe UI" w:hAnsi="Segoe UI" w:cs="Segoe UI"/>
+        </w:rPr>
+        <w:br/>
+        <w:t>SEBRAE. Panorama do Empreendedorismo Pet no Brasil. 2023</w:t>
+      </w:r>
+    </w:p>
+    <w:p>
+      <w:pPr>
+        <w:pStyle w:val="Corpodetexto"/>
+        <w:spacing w:line="360" w:lineRule="auto"/>
+        <w:jc w:val="both"/>
+        <w:rPr>
+          <w:rFonts w:ascii="Segoe UI" w:hAnsi="Segoe UI" w:cs="Segoe UI"/>
+        </w:rPr>
+      </w:pPr>
+      <w:r>
+        <w:rPr>
+          <w:rFonts w:ascii="Segoe UI" w:hAnsi="Segoe UI" w:cs="Segoe UI"/>
+        </w:rPr>
+        <w:t>SEBRAE. Guia de Metodologias Ágeis: como aplicar em pequenos negócios.</w:t>
+      </w:r>
+    </w:p>
+    <w:p>
+      <w:pPr>
+        <w:pStyle w:val="Corpodetexto"/>
+        <w:spacing w:line="360" w:lineRule="auto"/>
+        <w:jc w:val="both"/>
+        <w:rPr>
+          <w:rFonts w:ascii="Segoe UI" w:hAnsi="Segoe UI" w:cs="Segoe UI"/>
+        </w:rPr>
+      </w:pPr>
+      <w:r>
+        <w:rPr>
+          <w:rFonts w:ascii="Segoe UI" w:hAnsi="Segoe UI" w:cs="Segoe UI"/>
+        </w:rPr>
+        <w:t>Empreendedores do setor Pet.</w:t>
+      </w:r>
+    </w:p>
+    <w:p>
+      <w:pPr>
+        <w:pStyle w:val="Corpodetexto"/>
+        <w:spacing w:line="360" w:lineRule="auto"/>
+        <w:jc w:val="both"/>
+        <w:rPr>
+          <w:rFonts w:ascii="Segoe UI" w:hAnsi="Segoe UI" w:cs="Segoe UI"/>
+        </w:rPr>
+      </w:pPr>
+    </w:p>
+    <w:p>
+      <w:pPr>
+        <w:pStyle w:val="Corpodetexto"/>
+        <w:spacing w:line="360" w:lineRule="auto"/>
+        <w:jc w:val="both"/>
+        <w:rPr>
+          <w:rFonts w:ascii="Segoe UI" w:hAnsi="Segoe UI" w:cs="Segoe UI"/>
+        </w:rPr>
+      </w:pPr>
+    </w:p>
+    <w:p>
+      <w:pPr>
+        <w:pStyle w:val="Corpodetexto"/>
+        <w:spacing w:line="360" w:lineRule="auto"/>
+        <w:jc w:val="both"/>
+        <w:rPr>
+          <w:rFonts w:ascii="Segoe UI" w:hAnsi="Segoe UI" w:cs="Segoe UI"/>
+        </w:rPr>
+      </w:pPr>
+    </w:p>
+    <w:p>
+      <w:pPr>
+        <w:pStyle w:val="Corpodetexto"/>
+        <w:spacing w:line="360" w:lineRule="auto"/>
+        <w:jc w:val="both"/>
+        <w:rPr>
+          <w:rFonts w:ascii="Segoe UI" w:hAnsi="Segoe UI" w:cs="Segoe UI"/>
+        </w:rPr>
+      </w:pPr>
+    </w:p>
+    <w:p>
+      <w:pPr>
+        <w:pStyle w:val="Corpodetexto"/>
+        <w:spacing w:line="360" w:lineRule="auto"/>
+        <w:jc w:val="both"/>
+        <w:rPr>
+          <w:rFonts w:ascii="Segoe UI" w:hAnsi="Segoe UI" w:cs="Segoe UI"/>
+        </w:rPr>
+      </w:pPr>
+    </w:p>
+    <w:p>
+      <w:pPr>
+        <w:pStyle w:val="Corpodetexto"/>
+        <w:spacing w:line="360" w:lineRule="auto"/>
+        <w:jc w:val="both"/>
+        <w:rPr>
+          <w:rFonts w:ascii="Segoe UI" w:hAnsi="Segoe UI" w:cs="Segoe UI"/>
+        </w:rPr>
+      </w:pPr>
+    </w:p>
+    <w:p>
+      <w:pPr>
+        <w:pStyle w:val="Corpodetexto"/>
+        <w:spacing w:line="360" w:lineRule="auto"/>
+        <w:jc w:val="both"/>
+        <w:rPr>
+          <w:rFonts w:ascii="Segoe UI" w:hAnsi="Segoe UI" w:cs="Segoe UI"/>
+        </w:rPr>
+      </w:pPr>
+    </w:p>
+    <w:p>
+      <w:pPr>
+        <w:pStyle w:val="Corpodetexto"/>
+        <w:spacing w:line="360" w:lineRule="auto"/>
+        <w:jc w:val="both"/>
+        <w:rPr>
+          <w:rFonts w:ascii="Segoe UI" w:hAnsi="Segoe UI" w:cs="Segoe UI"/>
+        </w:rPr>
+      </w:pPr>
+    </w:p>
+    <w:p>
+      <w:pPr>
+        <w:pStyle w:val="Corpodetexto"/>
+        <w:spacing w:line="360" w:lineRule="auto"/>
+        <w:jc w:val="both"/>
+        <w:rPr>
+          <w:rFonts w:ascii="Segoe UI" w:hAnsi="Segoe UI" w:cs="Segoe UI"/>
+        </w:rPr>
+      </w:pPr>
+    </w:p>
+    <w:p>
+      <w:pPr>
+        <w:pStyle w:val="Corpodetexto"/>
+        <w:spacing w:line="360" w:lineRule="auto"/>
+        <w:jc w:val="both"/>
+        <w:rPr>
+          <w:rFonts w:ascii="Segoe UI" w:hAnsi="Segoe UI" w:cs="Segoe UI"/>
+        </w:rPr>
+      </w:pPr>
+    </w:p>
+    <w:p>
+      <w:pPr>
+        <w:pStyle w:val="Corpodetexto"/>
+        <w:spacing w:line="360" w:lineRule="auto"/>
+        <w:jc w:val="both"/>
+        <w:rPr>
+          <w:rFonts w:ascii="Segoe UI" w:hAnsi="Segoe UI" w:cs="Segoe UI"/>
+        </w:rPr>
+      </w:pPr>
+      <w:r>
+        <w:rPr>
+          <w:rFonts w:ascii="Segoe UI" w:hAnsi="Segoe UI" w:cs="Segoe UI"/>
+          <w:noProof/>
+        </w:rPr>
+        <w:lastRenderedPageBreak/>
+        <w:drawing>
+          <wp:anchor distT="0" distB="0" distL="114300" distR="114300" simplePos="0" relativeHeight="251685888" behindDoc="0" locked="0" layoutInCell="1" allowOverlap="1" wp14:anchorId="74220A40" wp14:editId="15FA64B9">
+            <wp:simplePos x="0" y="0"/>
+            <wp:positionH relativeFrom="page">
+              <wp:align>right</wp:align>
+            </wp:positionH>
+            <wp:positionV relativeFrom="paragraph">
+              <wp:posOffset>0</wp:posOffset>
+            </wp:positionV>
+            <wp:extent cx="7553325" cy="5364920"/>
+            <wp:effectExtent l="0" t="0" r="0" b="7620"/>
+            <wp:wrapTopAndBottom/>
+            <wp:docPr id="503466582" name="Imagem 10"/>
+            <wp:cNvGraphicFramePr>
+              <a:graphicFrameLocks xmlns:a="http://schemas.openxmlformats.org/drawingml/2006/main" noChangeAspect="1"/>
+            </wp:cNvGraphicFramePr>
+            <a:graphic xmlns:a="http://schemas.openxmlformats.org/drawingml/2006/main">
+              <a:graphicData uri="http://schemas.openxmlformats.org/drawingml/2006/picture">
+                <pic:pic xmlns:pic="http://schemas.openxmlformats.org/drawingml/2006/picture">
+                  <pic:nvPicPr>
+                    <pic:cNvPr id="503466582" name="Imagem 503466582"/>
+                    <pic:cNvPicPr/>
+                  </pic:nvPicPr>
+                  <pic:blipFill>
+                    <a:blip r:embed="rId15" cstate="print">
+                      <a:extLst>
+                        <a:ext uri="{28A0092B-C50C-407E-A947-70E740481C1C}">
+                          <a14:useLocalDpi xmlns:a14="http://schemas.microsoft.com/office/drawing/2010/main" val="0"/>
+                        </a:ext>
+                      </a:extLst>
+                    </a:blip>
+                    <a:stretch>
+                      <a:fillRect/>
+                    </a:stretch>
+                  </pic:blipFill>
+                  <pic:spPr>
+                    <a:xfrm>
+                      <a:off x="0" y="0"/>
+                      <a:ext cx="7553325" cy="5364920"/>
+                    </a:xfrm>
+                    <a:prstGeom prst="rect">
+                      <a:avLst/>
+                    </a:prstGeom>
+                  </pic:spPr>
+                </pic:pic>
+              </a:graphicData>
+            </a:graphic>
+            <wp14:sizeRelH relativeFrom="margin">
+              <wp14:pctWidth>0</wp14:pctWidth>
+            </wp14:sizeRelH>
+            <wp14:sizeRelV relativeFrom="margin">
+              <wp14:pctHeight>0</wp14:pctHeight>
+            </wp14:sizeRelV>
+          </wp:anchor>
+        </w:drawing>
+      </w:r>
+    </w:p>
+    <w:p>
+      <w:pPr>
+        <w:pStyle w:val="Corpodetexto"/>
+        <w:spacing w:line="360" w:lineRule="auto"/>
+        <w:jc w:val="both"/>
+        <w:rPr>
+          <w:rFonts w:ascii="Segoe UI" w:hAnsi="Segoe UI" w:cs="Segoe UI"/>
+        </w:rPr>
+      </w:pPr>
+    </w:p>
+    <w:p>
+      <w:pPr>
+        <w:pStyle w:val="Corpodetexto"/>
+        <w:spacing w:line="360" w:lineRule="auto"/>
+        <w:jc w:val="both"/>
+        <w:rPr>
+          <w:rFonts w:ascii="Segoe UI" w:hAnsi="Segoe UI" w:cs="Segoe UI"/>
+        </w:rPr>
+      </w:pPr>
+    </w:p>
+    <w:p>
+      <w:pPr>
+        <w:pStyle w:val="Corpodetexto"/>
+        <w:spacing w:line="360" w:lineRule="auto"/>
+        <w:jc w:val="both"/>
+        <w:rPr>
+          <w:rFonts w:ascii="Segoe UI" w:hAnsi="Segoe UI" w:cs="Segoe UI"/>
+        </w:rPr>
+      </w:pPr>
+    </w:p>
+    <w:p>
+      <w:pPr>
+        <w:pStyle w:val="Corpodetexto"/>
+        <w:spacing w:line="360" w:lineRule="auto"/>
+        <w:jc w:val="both"/>
+        <w:rPr>
+          <w:rFonts w:ascii="Segoe UI" w:hAnsi="Segoe UI" w:cs="Segoe UI"/>
+        </w:rPr>
+      </w:pPr>
+    </w:p>
+    <w:p>
+      <w:pPr>
+        <w:pStyle w:val="Corpodetexto"/>
+        <w:spacing w:line="360" w:lineRule="auto"/>
+        <w:jc w:val="both"/>
+        <w:rPr>
+          <w:rFonts w:ascii="Segoe UI" w:hAnsi="Segoe UI" w:cs="Segoe UI"/>
+        </w:rPr>
+      </w:pPr>
+    </w:p>
+    <w:p>
+      <w:pPr>
+        <w:pStyle w:val="Corpodetexto"/>
+        <w:spacing w:line="360" w:lineRule="auto"/>
+        <w:jc w:val="both"/>
+        <w:rPr>
+          <w:rFonts w:ascii="Segoe UI" w:hAnsi="Segoe UI" w:cs="Segoe UI"/>
+        </w:rPr>
+      </w:pPr>
+    </w:p>
+    <w:p>
+      <w:pPr>
+        <w:pStyle w:val="Corpodetexto"/>
+        <w:spacing w:line="360" w:lineRule="auto"/>
+        <w:jc w:val="both"/>
+        <w:rPr>
+          <w:rFonts w:ascii="Segoe UI" w:hAnsi="Segoe UI" w:cs="Segoe UI"/>
+        </w:rPr>
+      </w:pPr>
+    </w:p>
+    <w:p>
+      <w:pPr>
+        <w:pStyle w:val="Corpodetexto"/>
+        <w:spacing w:line="360" w:lineRule="auto"/>
+        <w:jc w:val="both"/>
+        <w:rPr>
+          <w:rFonts w:ascii="Segoe UI" w:hAnsi="Segoe UI" w:cs="Segoe UI"/>
+        </w:rPr>
+      </w:pPr>
+    </w:p>
+    <w:p>
+      <w:pPr>
+        <w:pStyle w:val="Corpodetexto"/>
+        <w:spacing w:line="360" w:lineRule="auto"/>
+        <w:jc w:val="both"/>
+        <w:rPr>
+          <w:rFonts w:ascii="Segoe UI" w:hAnsi="Segoe UI" w:cs="Segoe UI"/>
+        </w:rPr>
+      </w:pPr>
     </w:p>
     <w:sectPr>
-      <w:headerReference w:type="default" r:id="rId14"/>
-      <w:footerReference w:type="default" r:id="rId15"/>
+      <w:headerReference w:type="default" r:id="rId16"/>
+      <w:footerReference w:type="default" r:id="rId17"/>
       <w:pgSz w:w="11910" w:h="16840"/>
       <w:pgMar w:top="1417" w:right="1701" w:bottom="1417" w:left="1701" w:header="720" w:footer="720" w:gutter="0"/>
       <w:cols w:space="720"/>
@@ -9275,142 +10849,142 @@
       </w:rPr>
     </w:lvl>
   </w:abstractNum>
-  <w:num w:numId="1" w16cid:durableId="1858545915">
+  <w:num w:numId="1" w16cid:durableId="1562979868">
     <w:abstractNumId w:val="35"/>
   </w:num>
-  <w:num w:numId="2" w16cid:durableId="726689242">
+  <w:num w:numId="2" w16cid:durableId="1150245825">
     <w:abstractNumId w:val="20"/>
   </w:num>
-  <w:num w:numId="3" w16cid:durableId="1339120866">
+  <w:num w:numId="3" w16cid:durableId="180438117">
     <w:abstractNumId w:val="32"/>
   </w:num>
-  <w:num w:numId="4" w16cid:durableId="720980782">
+  <w:num w:numId="4" w16cid:durableId="1448426445">
     <w:abstractNumId w:val="41"/>
   </w:num>
-  <w:num w:numId="5" w16cid:durableId="1552883505">
+  <w:num w:numId="5" w16cid:durableId="1333798992">
     <w:abstractNumId w:val="30"/>
   </w:num>
-  <w:num w:numId="6" w16cid:durableId="445539387">
+  <w:num w:numId="6" w16cid:durableId="1016881307">
     <w:abstractNumId w:val="36"/>
   </w:num>
-  <w:num w:numId="7" w16cid:durableId="1831602438">
+  <w:num w:numId="7" w16cid:durableId="1144547054">
     <w:abstractNumId w:val="24"/>
   </w:num>
-  <w:num w:numId="8" w16cid:durableId="1552115476">
+  <w:num w:numId="8" w16cid:durableId="59715604">
     <w:abstractNumId w:val="45"/>
   </w:num>
-  <w:num w:numId="9" w16cid:durableId="649332889">
+  <w:num w:numId="9" w16cid:durableId="817694348">
     <w:abstractNumId w:val="33"/>
   </w:num>
-  <w:num w:numId="10" w16cid:durableId="2021467712">
+  <w:num w:numId="10" w16cid:durableId="1793791599">
     <w:abstractNumId w:val="13"/>
   </w:num>
-  <w:num w:numId="11" w16cid:durableId="1763716922">
+  <w:num w:numId="11" w16cid:durableId="893741049">
     <w:abstractNumId w:val="3"/>
   </w:num>
-  <w:num w:numId="12" w16cid:durableId="1540773734">
+  <w:num w:numId="12" w16cid:durableId="1874347027">
     <w:abstractNumId w:val="15"/>
   </w:num>
-  <w:num w:numId="13" w16cid:durableId="1831209468">
+  <w:num w:numId="13" w16cid:durableId="1186284043">
     <w:abstractNumId w:val="10"/>
   </w:num>
-  <w:num w:numId="14" w16cid:durableId="466825391">
+  <w:num w:numId="14" w16cid:durableId="83381555">
     <w:abstractNumId w:val="42"/>
   </w:num>
-  <w:num w:numId="15" w16cid:durableId="1830752737">
+  <w:num w:numId="15" w16cid:durableId="969628375">
     <w:abstractNumId w:val="26"/>
   </w:num>
-  <w:num w:numId="16" w16cid:durableId="1523934961">
+  <w:num w:numId="16" w16cid:durableId="739255958">
     <w:abstractNumId w:val="43"/>
   </w:num>
-  <w:num w:numId="17" w16cid:durableId="1031298347">
+  <w:num w:numId="17" w16cid:durableId="1871412897">
     <w:abstractNumId w:val="16"/>
   </w:num>
-  <w:num w:numId="18" w16cid:durableId="745541464">
+  <w:num w:numId="18" w16cid:durableId="861020224">
     <w:abstractNumId w:val="2"/>
   </w:num>
-  <w:num w:numId="19" w16cid:durableId="1592470960">
+  <w:num w:numId="19" w16cid:durableId="1383751433">
     <w:abstractNumId w:val="34"/>
   </w:num>
-  <w:num w:numId="20" w16cid:durableId="412169149">
+  <w:num w:numId="20" w16cid:durableId="1989163224">
     <w:abstractNumId w:val="12"/>
   </w:num>
-  <w:num w:numId="21" w16cid:durableId="516969319">
+  <w:num w:numId="21" w16cid:durableId="1361856878">
     <w:abstractNumId w:val="0"/>
   </w:num>
-  <w:num w:numId="22" w16cid:durableId="1118523988">
+  <w:num w:numId="22" w16cid:durableId="1617903170">
     <w:abstractNumId w:val="5"/>
   </w:num>
-  <w:num w:numId="23" w16cid:durableId="1162548938">
+  <w:num w:numId="23" w16cid:durableId="403454766">
     <w:abstractNumId w:val="40"/>
   </w:num>
-  <w:num w:numId="24" w16cid:durableId="1591310159">
+  <w:num w:numId="24" w16cid:durableId="2144882443">
     <w:abstractNumId w:val="22"/>
   </w:num>
-  <w:num w:numId="25" w16cid:durableId="1701974019">
+  <w:num w:numId="25" w16cid:durableId="302778505">
     <w:abstractNumId w:val="23"/>
   </w:num>
-  <w:num w:numId="26" w16cid:durableId="505941208">
+  <w:num w:numId="26" w16cid:durableId="1365403383">
     <w:abstractNumId w:val="8"/>
   </w:num>
-  <w:num w:numId="27" w16cid:durableId="1210805990">
+  <w:num w:numId="27" w16cid:durableId="404189737">
     <w:abstractNumId w:val="6"/>
   </w:num>
-  <w:num w:numId="28" w16cid:durableId="1442337644">
+  <w:num w:numId="28" w16cid:durableId="1544708486">
     <w:abstractNumId w:val="27"/>
   </w:num>
-  <w:num w:numId="29" w16cid:durableId="423117332">
+  <w:num w:numId="29" w16cid:durableId="1280991376">
     <w:abstractNumId w:val="29"/>
   </w:num>
-  <w:num w:numId="30" w16cid:durableId="168062254">
+  <w:num w:numId="30" w16cid:durableId="416874643">
     <w:abstractNumId w:val="7"/>
   </w:num>
-  <w:num w:numId="31" w16cid:durableId="735013791">
+  <w:num w:numId="31" w16cid:durableId="395906571">
     <w:abstractNumId w:val="21"/>
   </w:num>
-  <w:num w:numId="32" w16cid:durableId="16927587">
+  <w:num w:numId="32" w16cid:durableId="383988122">
     <w:abstractNumId w:val="18"/>
   </w:num>
-  <w:num w:numId="33" w16cid:durableId="1090394897">
+  <w:num w:numId="33" w16cid:durableId="1813329870">
     <w:abstractNumId w:val="37"/>
   </w:num>
-  <w:num w:numId="34" w16cid:durableId="1562672843">
+  <w:num w:numId="34" w16cid:durableId="1112820346">
     <w:abstractNumId w:val="4"/>
   </w:num>
-  <w:num w:numId="35" w16cid:durableId="1210874559">
+  <w:num w:numId="35" w16cid:durableId="1632662153">
     <w:abstractNumId w:val="1"/>
   </w:num>
-  <w:num w:numId="36" w16cid:durableId="1559123847">
+  <w:num w:numId="36" w16cid:durableId="947931500">
     <w:abstractNumId w:val="31"/>
   </w:num>
-  <w:num w:numId="37" w16cid:durableId="336272944">
+  <w:num w:numId="37" w16cid:durableId="1337879650">
     <w:abstractNumId w:val="17"/>
   </w:num>
-  <w:num w:numId="38" w16cid:durableId="1114667113">
+  <w:num w:numId="38" w16cid:durableId="843546329">
     <w:abstractNumId w:val="14"/>
   </w:num>
-  <w:num w:numId="39" w16cid:durableId="952053794">
+  <w:num w:numId="39" w16cid:durableId="769395226">
     <w:abstractNumId w:val="25"/>
   </w:num>
-  <w:num w:numId="40" w16cid:durableId="528566152">
+  <w:num w:numId="40" w16cid:durableId="807863966">
     <w:abstractNumId w:val="19"/>
   </w:num>
-  <w:num w:numId="41" w16cid:durableId="370108721">
+  <w:num w:numId="41" w16cid:durableId="1936739921">
     <w:abstractNumId w:val="44"/>
   </w:num>
-  <w:num w:numId="42" w16cid:durableId="1234583836">
+  <w:num w:numId="42" w16cid:durableId="152986779">
     <w:abstractNumId w:val="9"/>
   </w:num>
-  <w:num w:numId="43" w16cid:durableId="680470918">
+  <w:num w:numId="43" w16cid:durableId="1589078648">
     <w:abstractNumId w:val="38"/>
   </w:num>
-  <w:num w:numId="44" w16cid:durableId="1264264505">
+  <w:num w:numId="44" w16cid:durableId="395708588">
     <w:abstractNumId w:val="11"/>
   </w:num>
-  <w:num w:numId="45" w16cid:durableId="600800476">
+  <w:num w:numId="45" w16cid:durableId="1182012280">
     <w:abstractNumId w:val="39"/>
   </w:num>
-  <w:num w:numId="46" w16cid:durableId="2058969553">
+  <w:num w:numId="46" w16cid:durableId="405302377">
     <w:abstractNumId w:val="28"/>
   </w:num>
 </w:numbering>
@@ -10258,13 +11832,25 @@
       <w:u w:val="single"/>
     </w:rPr>
   </w:style>
+  <w:style w:type="character" w:customStyle="1" w:styleId="MenoPendente1">
+    <w:name w:val="Menção Pendente1"/>
+    <w:basedOn w:val="Fontepargpadro"/>
+    <w:uiPriority w:val="99"/>
+    <w:semiHidden/>
+    <w:unhideWhenUsed/>
+    <w:rsid w:val="00FE4E21"/>
+    <w:rPr>
+      <w:color w:val="605E5C"/>
+      <w:shd w:val="clear" w:color="auto" w:fill="E1DFDD"/>
+    </w:rPr>
+  </w:style>
   <w:style w:type="character" w:styleId="MenoPendente">
     <w:name w:val="Unresolved Mention"/>
     <w:basedOn w:val="Fontepargpadro"/>
     <w:uiPriority w:val="99"/>
     <w:semiHidden/>
     <w:unhideWhenUsed/>
-    <w:rsid w:val="00FE4E21"/>
+    <w:rsid w:val="00FE1538"/>
     <w:rPr>
       <w:color w:val="605E5C"/>
       <w:shd w:val="clear" w:color="auto" w:fill="E1DFDD"/>
@@ -10561,7 +12147,7 @@
 </file>
 
 <file path=customXml/itemProps1.xml><?xml version="1.0" encoding="utf-8"?>
-<ds:datastoreItem xmlns:ds="http://schemas.openxmlformats.org/officeDocument/2006/customXml" ds:itemID="{44402D6F-156A-4572-9DA2-1204BBAD6550}">
+<ds:datastoreItem xmlns:ds="http://schemas.openxmlformats.org/officeDocument/2006/customXml" ds:itemID="{54A354BF-90F8-44EE-B001-BBE4E5FD4593}">
   <ds:schemaRefs>
     <ds:schemaRef ds:uri="http://schemas.openxmlformats.org/officeDocument/2006/bibliography"/>
   </ds:schemaRefs>

</xml_diff>